<commit_message>
resume update, pdf versions
</commit_message>
<xml_diff>
--- a/assets/files/arunvarghese_resume_long.docx
+++ b/assets/files/arunvarghese_resume_long.docx
@@ -2652,7 +2652,16 @@
           <w:rFonts w:ascii="Calibri" w:hAnsi="Calibri" w:cs="Calibri"/>
           <w:color w:val="000000"/>
         </w:rPr>
-        <w:t xml:space="preserve"> scaling of reporting abilities for our customer solutions as part of </w:t>
+        <w:t xml:space="preserve"> scaling of reporting abilities </w:t>
+      </w:r>
+      <w:bookmarkStart w:id="0" w:name="_GoBack"/>
+      <w:bookmarkEnd w:id="0"/>
+      <w:r>
+        <w:rPr>
+          <w:rFonts w:ascii="Calibri" w:hAnsi="Calibri" w:cs="Calibri"/>
+          <w:color w:val="000000"/>
+        </w:rPr>
+        <w:t xml:space="preserve">for our customer solutions as part of </w:t>
       </w:r>
       <w:r>
         <w:rPr>
@@ -4022,26 +4031,12 @@
       </w:r>
       <w:proofErr w:type="spellEnd"/>
     </w:p>
-    <w:p>
-      <w:pPr>
-        <w:tabs>
-          <w:tab w:val="left" w:pos="-720"/>
-        </w:tabs>
-        <w:rPr>
-          <w:rFonts w:ascii="Calibri" w:hAnsi="Calibri" w:cs="Calibri"/>
-          <w:b/>
-          <w:bCs/>
-          <w:color w:val="1F497D" w:themeColor="text2"/>
-          <w:szCs w:val="24"/>
-          <w:lang w:val="pt-BR"/>
-        </w:rPr>
-      </w:pPr>
-    </w:p>
-    <w:p>
-      <w:r>
-        <w:br w:type="page"/>
-      </w:r>
-    </w:p>
+    <w:p/>
+    <w:p/>
+    <w:p/>
+    <w:p/>
+    <w:p/>
+    <w:p/>
     <w:tbl>
       <w:tblPr>
         <w:tblStyle w:val="TableGrid"/>
@@ -6264,18 +6259,7 @@
           <w:kern w:val="0"/>
           <w:shd w:val="clear" w:color="auto" w:fill="FFFFFF"/>
         </w:rPr>
-        <w:t xml:space="preserve"> The company saw this as a potentially significant IP, and collaborated with our team to submit the patent.</w:t>
-      </w:r>
-      <w:bookmarkStart w:id="0" w:name="_GoBack"/>
-      <w:bookmarkEnd w:id="0"/>
-      <w:r>
-        <w:rPr>
-          <w:rFonts w:ascii="Calibri" w:hAnsi="Calibri"/>
-          <w:color w:val="333333"/>
-          <w:kern w:val="0"/>
-          <w:shd w:val="clear" w:color="auto" w:fill="FFFFFF"/>
-        </w:rPr>
-        <w:t xml:space="preserve"> </w:t>
+        <w:t xml:space="preserve"> The company saw this as a potentially significant IP, and collaborated with our team to submit the patent. </w:t>
       </w:r>
     </w:p>
     <w:sectPr>
@@ -6448,7 +6432,7 @@
   <w:abstractNum w:abstractNumId="0">
     <w:nsid w:val="FFFFFF1D"/>
     <w:multiLevelType w:val="multilevel"/>
-    <w:tmpl w:val="423C6530"/>
+    <w:tmpl w:val="C15A31CA"/>
     <w:lvl w:ilvl="0">
       <w:start w:val="1"/>
       <w:numFmt w:val="bullet"/>
@@ -8331,7 +8315,7 @@
 </file>
 
 <file path=customXml/itemProps1.xml><?xml version="1.0" encoding="utf-8"?>
-<ds:datastoreItem xmlns:ds="http://schemas.openxmlformats.org/officeDocument/2006/customXml" ds:itemID="{45576585-E8AC-164D-92E7-41E3B4C9C8CF}">
+<ds:datastoreItem xmlns:ds="http://schemas.openxmlformats.org/officeDocument/2006/customXml" ds:itemID="{047060FA-BB69-9840-821A-8EC583C65853}">
   <ds:schemaRefs>
     <ds:schemaRef ds:uri="http://schemas.openxmlformats.org/officeDocument/2006/bibliography"/>
   </ds:schemaRefs>

</xml_diff>

<commit_message>
Updated resume after review
</commit_message>
<xml_diff>
--- a/assets/files/arunvarghese_resume_long.docx
+++ b/assets/files/arunvarghese_resume_long.docx
@@ -370,7 +370,7 @@
           <w:kern w:val="0"/>
           <w:shd w:val="clear" w:color="auto" w:fill="FFFFFF"/>
         </w:rPr>
-        <w:t>esults-oriented and self-motivated with over six years of industry experience in the complete SDLC of distributed web applications. Looking to further expand</w:t>
+        <w:t xml:space="preserve">esults-oriented and self-motivated with over six years of industry experience in the complete SDLC of </w:t>
       </w:r>
       <w:r>
         <w:rPr>
@@ -379,6 +379,24 @@
           <w:kern w:val="0"/>
           <w:shd w:val="clear" w:color="auto" w:fill="FFFFFF"/>
         </w:rPr>
+        <w:t xml:space="preserve">enterprise </w:t>
+      </w:r>
+      <w:r>
+        <w:rPr>
+          <w:rFonts w:ascii="Calibri" w:hAnsi="Calibri"/>
+          <w:color w:val="333333"/>
+          <w:kern w:val="0"/>
+          <w:shd w:val="clear" w:color="auto" w:fill="FFFFFF"/>
+        </w:rPr>
+        <w:t>applications. Looking to expand</w:t>
+      </w:r>
+      <w:r>
+        <w:rPr>
+          <w:rFonts w:ascii="Calibri" w:hAnsi="Calibri"/>
+          <w:color w:val="333333"/>
+          <w:kern w:val="0"/>
+          <w:shd w:val="clear" w:color="auto" w:fill="FFFFFF"/>
+        </w:rPr>
         <w:t xml:space="preserve"> scope of technical knowledge</w:t>
       </w:r>
       <w:r>
@@ -415,7 +433,7 @@
           <w:kern w:val="0"/>
           <w:shd w:val="clear" w:color="auto" w:fill="FFFFFF"/>
         </w:rPr>
-        <w:t xml:space="preserve"> web applications that demonstrate and further my aptitude in UI/UX and software architecture.</w:t>
+        <w:t xml:space="preserve"> applications that demonstrate and further my aptitude in UI/UX and software architecture.</w:t>
       </w:r>
     </w:p>
     <w:p>
@@ -425,7 +443,6 @@
           <w:tab w:val="left" w:pos="0"/>
         </w:tabs>
         <w:spacing w:line="276" w:lineRule="auto"/>
-        <w:ind w:left="-720"/>
         <w:rPr>
           <w:rFonts w:ascii="Calibri" w:hAnsi="Calibri" w:cs="Calibri"/>
           <w:b/>
@@ -605,8 +622,38 @@
           <w:rFonts w:ascii="Calibri" w:hAnsi="Calibri"/>
           <w:kern w:val="0"/>
         </w:rPr>
-        <w:t>Experience</w:t>
-      </w:r>
+        <w:t xml:space="preserve">Writes scalable and resilient code </w:t>
+      </w:r>
+      <w:r>
+        <w:rPr>
+          <w:rFonts w:ascii="Calibri" w:hAnsi="Calibri"/>
+          <w:kern w:val="0"/>
+        </w:rPr>
+        <w:t xml:space="preserve">by </w:t>
+      </w:r>
+      <w:r>
+        <w:rPr>
+          <w:rFonts w:ascii="Calibri" w:hAnsi="Calibri"/>
+          <w:kern w:val="0"/>
+        </w:rPr>
+        <w:t>utilizing emerging technology</w:t>
+      </w:r>
+      <w:r>
+        <w:rPr>
+          <w:rFonts w:ascii="Calibri" w:hAnsi="Calibri"/>
+          <w:kern w:val="0"/>
+        </w:rPr>
+        <w:t xml:space="preserve"> and </w:t>
+      </w:r>
+      <w:r>
+        <w:rPr>
+          <w:rFonts w:ascii="Calibri" w:hAnsi="Calibri"/>
+          <w:kern w:val="0"/>
+        </w:rPr>
+        <w:t>researching latest</w:t>
+      </w:r>
+      <w:bookmarkStart w:id="0" w:name="_GoBack"/>
+      <w:bookmarkEnd w:id="0"/>
       <w:r>
         <w:rPr>
           <w:rFonts w:ascii="Calibri" w:hAnsi="Calibri"/>
@@ -619,28 +666,7 @@
           <w:rFonts w:ascii="Calibri" w:hAnsi="Calibri"/>
           <w:kern w:val="0"/>
         </w:rPr>
-        <w:t xml:space="preserve">in </w:t>
-      </w:r>
-      <w:r>
-        <w:rPr>
-          <w:rFonts w:ascii="Calibri" w:hAnsi="Calibri"/>
-          <w:kern w:val="0"/>
-        </w:rPr>
-        <w:t xml:space="preserve">working on distributed </w:t>
-      </w:r>
-      <w:r>
-        <w:rPr>
-          <w:rFonts w:ascii="Calibri" w:hAnsi="Calibri"/>
-          <w:kern w:val="0"/>
-        </w:rPr>
-        <w:t xml:space="preserve">systems </w:t>
-      </w:r>
-      <w:r>
-        <w:rPr>
-          <w:rFonts w:ascii="Calibri" w:hAnsi="Calibri"/>
-          <w:kern w:val="0"/>
-        </w:rPr>
-        <w:t>and N-Tier architecture</w:t>
+        <w:t>software patterns</w:t>
       </w:r>
     </w:p>
     <w:p>
@@ -934,7 +960,21 @@
           <w:rFonts w:ascii="Calibri" w:hAnsi="Calibri"/>
           <w:kern w:val="0"/>
         </w:rPr>
-        <w:t xml:space="preserve">leadership skills with respect to influencing team members and </w:t>
+        <w:t>leadership skills with respect to influencing</w:t>
+      </w:r>
+      <w:r>
+        <w:rPr>
+          <w:rFonts w:ascii="Calibri" w:hAnsi="Calibri"/>
+          <w:kern w:val="0"/>
+        </w:rPr>
+        <w:t>/mentoring</w:t>
+      </w:r>
+      <w:r>
+        <w:rPr>
+          <w:rFonts w:ascii="Calibri" w:hAnsi="Calibri"/>
+          <w:kern w:val="0"/>
+        </w:rPr>
+        <w:t xml:space="preserve"> team members and </w:t>
       </w:r>
       <w:r>
         <w:rPr>
@@ -970,6 +1010,90 @@
           <w:kern w:val="0"/>
         </w:rPr>
         <w:t>Able to adapt and be successful in handling multiple responsibilities in high-stress environments</w:t>
+      </w:r>
+    </w:p>
+    <w:p>
+      <w:pPr>
+        <w:pStyle w:val="ListParagraph"/>
+        <w:numPr>
+          <w:ilvl w:val="0"/>
+          <w:numId w:val="5"/>
+        </w:numPr>
+        <w:pBdr>
+          <w:between w:val="single" w:sz="2" w:space="1" w:color="FFFFFF" w:themeColor="background1"/>
+        </w:pBdr>
+        <w:tabs>
+          <w:tab w:val="left" w:pos="-720"/>
+          <w:tab w:val="left" w:pos="0"/>
+        </w:tabs>
+        <w:ind w:left="-360"/>
+        <w:rPr>
+          <w:rFonts w:ascii="Calibri" w:hAnsi="Calibri"/>
+          <w:kern w:val="0"/>
+        </w:rPr>
+      </w:pPr>
+      <w:r>
+        <w:rPr>
+          <w:rFonts w:ascii="Calibri" w:hAnsi="Calibri"/>
+          <w:kern w:val="0"/>
+        </w:rPr>
+        <w:t>Experience</w:t>
+      </w:r>
+      <w:r>
+        <w:rPr>
+          <w:rFonts w:ascii="Calibri" w:hAnsi="Calibri"/>
+          <w:kern w:val="0"/>
+        </w:rPr>
+        <w:t xml:space="preserve"> </w:t>
+      </w:r>
+      <w:r>
+        <w:rPr>
+          <w:rFonts w:ascii="Calibri" w:hAnsi="Calibri"/>
+          <w:kern w:val="0"/>
+        </w:rPr>
+        <w:t xml:space="preserve">in </w:t>
+      </w:r>
+      <w:r>
+        <w:rPr>
+          <w:rFonts w:ascii="Calibri" w:hAnsi="Calibri"/>
+          <w:kern w:val="0"/>
+        </w:rPr>
+        <w:t xml:space="preserve">working on distributed </w:t>
+      </w:r>
+      <w:r>
+        <w:rPr>
+          <w:rFonts w:ascii="Calibri" w:hAnsi="Calibri"/>
+          <w:kern w:val="0"/>
+        </w:rPr>
+        <w:t xml:space="preserve">systems </w:t>
+      </w:r>
+      <w:r>
+        <w:rPr>
+          <w:rFonts w:ascii="Calibri" w:hAnsi="Calibri"/>
+          <w:kern w:val="0"/>
+        </w:rPr>
+        <w:t>and messaging patterns, as well as n-t</w:t>
+      </w:r>
+      <w:r>
+        <w:rPr>
+          <w:rFonts w:ascii="Calibri" w:hAnsi="Calibri"/>
+          <w:kern w:val="0"/>
+        </w:rPr>
+        <w:t>ier</w:t>
+      </w:r>
+      <w:r>
+        <w:rPr>
+          <w:rFonts w:ascii="Calibri" w:hAnsi="Calibri"/>
+          <w:kern w:val="0"/>
+        </w:rPr>
+        <w:t>ed</w:t>
+      </w:r>
+      <w:r>
+        <w:rPr>
+          <w:rFonts w:ascii="Calibri" w:hAnsi="Calibri"/>
+          <w:kern w:val="0"/>
+        </w:rPr>
+        <w:t xml:space="preserve"> architecture</w:t>
       </w:r>
     </w:p>
     <w:p>
@@ -1133,136 +1257,54 @@
           <w:rFonts w:ascii="Calibri" w:hAnsi="Calibri" w:cs="Arial"/>
           <w:color w:val="000000" w:themeColor="text1"/>
         </w:rPr>
-        <w:t xml:space="preserve">Java/J2EE / Groovy / JavaScript ES5/ES6 / </w:t>
-      </w:r>
-      <w:proofErr w:type="spellStart"/>
-      <w:r>
+        <w:t>Java/J2EE / Groovy / JavaScript ES5/ES6 / TypeScript / Shell Scripting / YML / XML</w:t>
+      </w:r>
+    </w:p>
+    <w:p>
+      <w:pPr>
+        <w:pStyle w:val="BlockText"/>
+        <w:tabs>
+          <w:tab w:val="left" w:pos="0"/>
+        </w:tabs>
+        <w:spacing w:line="240" w:lineRule="auto"/>
+        <w:ind w:left="-720" w:right="0"/>
+        <w:rPr>
+          <w:rFonts w:ascii="Calibri" w:hAnsi="Calibri"/>
+          <w:b/>
+          <w:color w:val="000000" w:themeColor="text1"/>
+          <w:sz w:val="24"/>
+        </w:rPr>
+      </w:pPr>
+      <w:r>
+        <w:rPr>
+          <w:rFonts w:ascii="Calibri" w:hAnsi="Calibri"/>
+          <w:b/>
+          <w:color w:val="000000" w:themeColor="text1"/>
+          <w:sz w:val="24"/>
+        </w:rPr>
+        <w:t>Source Control</w:t>
+      </w:r>
+    </w:p>
+    <w:p>
+      <w:pPr>
+        <w:pStyle w:val="BlockText"/>
+        <w:tabs>
+          <w:tab w:val="left" w:pos="0"/>
+        </w:tabs>
+        <w:spacing w:line="240" w:lineRule="auto"/>
+        <w:ind w:left="-720" w:right="0"/>
         <w:rPr>
           <w:rFonts w:ascii="Calibri" w:hAnsi="Calibri" w:cs="Arial"/>
           <w:color w:val="000000" w:themeColor="text1"/>
         </w:rPr>
-        <w:t>TypeScript</w:t>
-      </w:r>
-      <w:proofErr w:type="spellEnd"/>
+      </w:pPr>
       <w:r>
         <w:rPr>
           <w:rFonts w:ascii="Calibri" w:hAnsi="Calibri" w:cs="Arial"/>
           <w:color w:val="000000" w:themeColor="text1"/>
         </w:rPr>
-        <w:t xml:space="preserve"> / Shell Scripting / YML / XML</w:t>
-      </w:r>
-    </w:p>
-    <w:p>
-      <w:pPr>
-        <w:pStyle w:val="BlockText"/>
-        <w:tabs>
-          <w:tab w:val="left" w:pos="0"/>
-        </w:tabs>
-        <w:spacing w:line="240" w:lineRule="auto"/>
-        <w:ind w:left="-720" w:right="0"/>
-        <w:rPr>
-          <w:rFonts w:ascii="Calibri" w:hAnsi="Calibri"/>
-          <w:b/>
-          <w:color w:val="000000" w:themeColor="text1"/>
-          <w:sz w:val="24"/>
-        </w:rPr>
-      </w:pPr>
-      <w:r>
-        <w:rPr>
-          <w:rFonts w:ascii="Calibri" w:hAnsi="Calibri"/>
-          <w:b/>
-          <w:color w:val="000000" w:themeColor="text1"/>
-          <w:sz w:val="24"/>
-        </w:rPr>
-        <w:t>Source Control</w:t>
-      </w:r>
-    </w:p>
-    <w:p>
-      <w:pPr>
-        <w:pStyle w:val="BlockText"/>
-        <w:tabs>
-          <w:tab w:val="left" w:pos="0"/>
-        </w:tabs>
-        <w:spacing w:line="240" w:lineRule="auto"/>
-        <w:ind w:left="-720" w:right="0"/>
-        <w:rPr>
-          <w:rFonts w:ascii="Calibri" w:hAnsi="Calibri" w:cs="Arial"/>
-          <w:color w:val="000000" w:themeColor="text1"/>
-        </w:rPr>
-      </w:pPr>
-      <w:proofErr w:type="spellStart"/>
-      <w:r>
-        <w:rPr>
-          <w:rFonts w:ascii="Calibri" w:hAnsi="Calibri" w:cs="Arial"/>
-          <w:color w:val="000000" w:themeColor="text1"/>
-        </w:rPr>
-        <w:t>Git</w:t>
-      </w:r>
-      <w:proofErr w:type="spellEnd"/>
-      <w:r>
-        <w:rPr>
-          <w:rFonts w:ascii="Calibri" w:hAnsi="Calibri" w:cs="Arial"/>
-          <w:color w:val="000000" w:themeColor="text1"/>
-        </w:rPr>
-        <w:t xml:space="preserve"> / </w:t>
-      </w:r>
-      <w:proofErr w:type="spellStart"/>
-      <w:r>
-        <w:rPr>
-          <w:rFonts w:ascii="Calibri" w:hAnsi="Calibri" w:cs="Arial"/>
-          <w:color w:val="000000" w:themeColor="text1"/>
-        </w:rPr>
-        <w:t>Gitflow</w:t>
-      </w:r>
-      <w:proofErr w:type="spellEnd"/>
-      <w:r>
-        <w:rPr>
-          <w:rFonts w:ascii="Calibri" w:hAnsi="Calibri" w:cs="Arial"/>
-          <w:color w:val="000000" w:themeColor="text1"/>
-        </w:rPr>
-        <w:t xml:space="preserve"> / </w:t>
-      </w:r>
-      <w:proofErr w:type="spellStart"/>
-      <w:r>
-        <w:rPr>
-          <w:rFonts w:ascii="Calibri" w:hAnsi="Calibri" w:cs="Arial"/>
-          <w:color w:val="000000" w:themeColor="text1"/>
-        </w:rPr>
-        <w:t>Github</w:t>
-      </w:r>
-      <w:proofErr w:type="spellEnd"/>
-      <w:r>
-        <w:rPr>
-          <w:rFonts w:ascii="Calibri" w:hAnsi="Calibri" w:cs="Arial"/>
-          <w:color w:val="000000" w:themeColor="text1"/>
-        </w:rPr>
-        <w:t xml:space="preserve"> / </w:t>
-      </w:r>
-      <w:proofErr w:type="spellStart"/>
-      <w:r>
-        <w:rPr>
-          <w:rFonts w:ascii="Calibri" w:hAnsi="Calibri" w:cs="Arial"/>
-          <w:color w:val="000000" w:themeColor="text1"/>
-        </w:rPr>
-        <w:t>Bitbucket</w:t>
-      </w:r>
-      <w:proofErr w:type="spellEnd"/>
-      <w:r>
-        <w:rPr>
-          <w:rFonts w:ascii="Calibri" w:hAnsi="Calibri" w:cs="Arial"/>
-          <w:color w:val="000000" w:themeColor="text1"/>
-        </w:rPr>
-        <w:t xml:space="preserve"> / SVN / </w:t>
-      </w:r>
-      <w:proofErr w:type="spellStart"/>
-      <w:r>
-        <w:rPr>
-          <w:rFonts w:ascii="Calibri" w:hAnsi="Calibri" w:cs="Arial"/>
-          <w:color w:val="000000" w:themeColor="text1"/>
-        </w:rPr>
-        <w:t>ClearCase</w:t>
-      </w:r>
-      <w:proofErr w:type="spellEnd"/>
+        <w:t>Git / Gitflow / Github / Bitbucket / SVN / ClearCase</w:t>
+      </w:r>
     </w:p>
     <w:p>
       <w:pPr>
@@ -1309,39 +1351,7 @@
           <w:rFonts w:ascii="Calibri" w:hAnsi="Calibri" w:cs="Arial"/>
           <w:color w:val="000000" w:themeColor="text1"/>
         </w:rPr>
-        <w:t xml:space="preserve">Agile / </w:t>
-      </w:r>
-      <w:proofErr w:type="spellStart"/>
-      <w:r>
-        <w:rPr>
-          <w:rFonts w:ascii="Calibri" w:hAnsi="Calibri" w:cs="Arial"/>
-          <w:color w:val="000000" w:themeColor="text1"/>
-        </w:rPr>
-        <w:t>Microservices</w:t>
-      </w:r>
-      <w:proofErr w:type="spellEnd"/>
-      <w:r>
-        <w:rPr>
-          <w:rFonts w:ascii="Calibri" w:hAnsi="Calibri" w:cs="Arial"/>
-          <w:color w:val="000000" w:themeColor="text1"/>
-        </w:rPr>
-        <w:t xml:space="preserve"> / SOA / Spring Boot + MVC / REST / SOAP / Hibernate / Mean.IO / Kafka + </w:t>
-      </w:r>
-      <w:proofErr w:type="spellStart"/>
-      <w:r>
-        <w:rPr>
-          <w:rFonts w:ascii="Calibri" w:hAnsi="Calibri" w:cs="Arial"/>
-          <w:color w:val="000000" w:themeColor="text1"/>
-        </w:rPr>
-        <w:t>Flink</w:t>
-      </w:r>
-      <w:proofErr w:type="spellEnd"/>
-      <w:r>
-        <w:rPr>
-          <w:rFonts w:ascii="Calibri" w:hAnsi="Calibri" w:cs="Arial"/>
-          <w:color w:val="000000" w:themeColor="text1"/>
-        </w:rPr>
-        <w:t xml:space="preserve"> / Grails</w:t>
+        <w:t>Agile / Microservices / SOA / Spring Boot + MVC / REST / SOAP / Hibernate / Mean.IO / Kafka + Flink / Grails</w:t>
       </w:r>
     </w:p>
     <w:p>
@@ -1384,21 +1394,12 @@
           <w:color w:val="000000" w:themeColor="text1"/>
         </w:rPr>
       </w:pPr>
-      <w:proofErr w:type="spellStart"/>
       <w:r>
         <w:rPr>
           <w:rFonts w:ascii="Calibri" w:hAnsi="Calibri" w:cs="Arial"/>
           <w:color w:val="000000" w:themeColor="text1"/>
         </w:rPr>
-        <w:t>JQuery</w:t>
-      </w:r>
-      <w:proofErr w:type="spellEnd"/>
-      <w:r>
-        <w:rPr>
-          <w:rFonts w:ascii="Calibri" w:hAnsi="Calibri" w:cs="Arial"/>
-          <w:color w:val="000000" w:themeColor="text1"/>
-        </w:rPr>
-        <w:t xml:space="preserve"> / </w:t>
+        <w:t xml:space="preserve">JQuery / </w:t>
       </w:r>
       <w:r>
         <w:rPr>
@@ -1467,55 +1468,7 @@
           <w:rFonts w:ascii="Calibri" w:hAnsi="Calibri" w:cs="Arial"/>
           <w:color w:val="000000" w:themeColor="text1"/>
         </w:rPr>
-        <w:t xml:space="preserve">JPA / GORM / </w:t>
-      </w:r>
-      <w:proofErr w:type="spellStart"/>
-      <w:r>
-        <w:rPr>
-          <w:rFonts w:ascii="Calibri" w:hAnsi="Calibri" w:cs="Arial"/>
-          <w:color w:val="000000" w:themeColor="text1"/>
-        </w:rPr>
-        <w:t>MongoDB</w:t>
-      </w:r>
-      <w:proofErr w:type="spellEnd"/>
-      <w:r>
-        <w:rPr>
-          <w:rFonts w:ascii="Calibri" w:hAnsi="Calibri" w:cs="Arial"/>
-          <w:color w:val="000000" w:themeColor="text1"/>
-        </w:rPr>
-        <w:t xml:space="preserve"> / </w:t>
-      </w:r>
-      <w:proofErr w:type="spellStart"/>
-      <w:r>
-        <w:rPr>
-          <w:rFonts w:ascii="Calibri" w:hAnsi="Calibri" w:cs="Arial"/>
-          <w:color w:val="000000" w:themeColor="text1"/>
-        </w:rPr>
-        <w:t>Liquibase</w:t>
-      </w:r>
-      <w:proofErr w:type="spellEnd"/>
-      <w:r>
-        <w:rPr>
-          <w:rFonts w:ascii="Calibri" w:hAnsi="Calibri" w:cs="Arial"/>
-          <w:color w:val="000000" w:themeColor="text1"/>
-        </w:rPr>
-        <w:t xml:space="preserve"> / Oracle 11g / SQL Server / Oracle SQL Developer / PL/SQL / JDBC / </w:t>
-      </w:r>
-      <w:proofErr w:type="spellStart"/>
-      <w:r>
-        <w:rPr>
-          <w:rFonts w:ascii="Calibri" w:hAnsi="Calibri" w:cs="Arial"/>
-          <w:color w:val="000000" w:themeColor="text1"/>
-        </w:rPr>
-        <w:t>MyBatis</w:t>
-      </w:r>
-      <w:proofErr w:type="spellEnd"/>
-      <w:r>
-        <w:rPr>
-          <w:rFonts w:ascii="Calibri" w:hAnsi="Calibri" w:cs="Arial"/>
-          <w:color w:val="000000" w:themeColor="text1"/>
-        </w:rPr>
-        <w:t xml:space="preserve"> </w:t>
+        <w:t xml:space="preserve">JPA / GORM / MongoDB / Liquibase / Oracle 11g / SQL Server / Oracle SQL Developer / PL/SQL / JDBC / MyBatis </w:t>
       </w:r>
     </w:p>
     <w:p>
@@ -1563,55 +1516,7 @@
           <w:rFonts w:ascii="Calibri" w:hAnsi="Calibri" w:cs="Arial"/>
           <w:color w:val="000000" w:themeColor="text1"/>
         </w:rPr>
-        <w:t xml:space="preserve">Tomcat / </w:t>
-      </w:r>
-      <w:proofErr w:type="spellStart"/>
-      <w:r>
-        <w:rPr>
-          <w:rFonts w:ascii="Calibri" w:hAnsi="Calibri" w:cs="Arial"/>
-          <w:color w:val="000000" w:themeColor="text1"/>
-        </w:rPr>
-        <w:t>Heroku</w:t>
-      </w:r>
-      <w:proofErr w:type="spellEnd"/>
-      <w:r>
-        <w:rPr>
-          <w:rFonts w:ascii="Calibri" w:hAnsi="Calibri" w:cs="Arial"/>
-          <w:color w:val="000000" w:themeColor="text1"/>
-        </w:rPr>
-        <w:t xml:space="preserve"> / </w:t>
-      </w:r>
-      <w:proofErr w:type="spellStart"/>
-      <w:r>
-        <w:rPr>
-          <w:rFonts w:ascii="Calibri" w:hAnsi="Calibri" w:cs="Arial"/>
-          <w:color w:val="000000" w:themeColor="text1"/>
-        </w:rPr>
-        <w:t>Nginx</w:t>
-      </w:r>
-      <w:proofErr w:type="spellEnd"/>
-      <w:r>
-        <w:rPr>
-          <w:rFonts w:ascii="Calibri" w:hAnsi="Calibri" w:cs="Arial"/>
-          <w:color w:val="000000" w:themeColor="text1"/>
-        </w:rPr>
-        <w:t xml:space="preserve"> / </w:t>
-      </w:r>
-      <w:proofErr w:type="spellStart"/>
-      <w:r>
-        <w:rPr>
-          <w:rFonts w:ascii="Calibri" w:hAnsi="Calibri" w:cs="Arial"/>
-          <w:color w:val="000000" w:themeColor="text1"/>
-        </w:rPr>
-        <w:t>RabbitMQ</w:t>
-      </w:r>
-      <w:proofErr w:type="spellEnd"/>
-      <w:r>
-        <w:rPr>
-          <w:rFonts w:ascii="Calibri" w:hAnsi="Calibri" w:cs="Arial"/>
-          <w:color w:val="000000" w:themeColor="text1"/>
-        </w:rPr>
-        <w:t xml:space="preserve"> / Express</w:t>
+        <w:t>Tomcat / Heroku / Nginx / RabbitMQ / Express</w:t>
       </w:r>
     </w:p>
     <w:p>
@@ -1654,76 +1559,33 @@
           <w:color w:val="000000" w:themeColor="text1"/>
         </w:rPr>
       </w:pPr>
-      <w:proofErr w:type="spellStart"/>
       <w:r>
         <w:rPr>
           <w:rFonts w:ascii="Calibri" w:hAnsi="Calibri" w:cs="Arial"/>
           <w:color w:val="000000" w:themeColor="text1"/>
         </w:rPr>
-        <w:t>JUnit</w:t>
-      </w:r>
-      <w:proofErr w:type="spellEnd"/>
+        <w:t xml:space="preserve">JUnit / FrisbyJS / Spock / </w:t>
+      </w:r>
       <w:r>
         <w:rPr>
           <w:rFonts w:ascii="Calibri" w:hAnsi="Calibri" w:cs="Arial"/>
           <w:color w:val="000000" w:themeColor="text1"/>
         </w:rPr>
-        <w:t xml:space="preserve"> / </w:t>
-      </w:r>
-      <w:proofErr w:type="spellStart"/>
+        <w:t>Mockito</w:t>
+      </w:r>
       <w:r>
         <w:rPr>
           <w:rFonts w:ascii="Calibri" w:hAnsi="Calibri" w:cs="Arial"/>
           <w:color w:val="000000" w:themeColor="text1"/>
         </w:rPr>
-        <w:t>FrisbyJS</w:t>
-      </w:r>
-      <w:proofErr w:type="spellEnd"/>
+        <w:t xml:space="preserve"> / </w:t>
+      </w:r>
       <w:r>
         <w:rPr>
           <w:rFonts w:ascii="Calibri" w:hAnsi="Calibri" w:cs="Arial"/>
           <w:color w:val="000000" w:themeColor="text1"/>
         </w:rPr>
-        <w:t xml:space="preserve"> / Spock / </w:t>
-      </w:r>
-      <w:proofErr w:type="spellStart"/>
-      <w:r>
-        <w:rPr>
-          <w:rFonts w:ascii="Calibri" w:hAnsi="Calibri" w:cs="Arial"/>
-          <w:color w:val="000000" w:themeColor="text1"/>
-        </w:rPr>
-        <w:t>Mockito</w:t>
-      </w:r>
-      <w:proofErr w:type="spellEnd"/>
-      <w:r>
-        <w:rPr>
-          <w:rFonts w:ascii="Calibri" w:hAnsi="Calibri" w:cs="Arial"/>
-          <w:color w:val="000000" w:themeColor="text1"/>
-        </w:rPr>
-        <w:t xml:space="preserve"> / </w:t>
-      </w:r>
-      <w:r>
-        <w:rPr>
-          <w:rFonts w:ascii="Calibri" w:hAnsi="Calibri" w:cs="Arial"/>
-          <w:color w:val="000000" w:themeColor="text1"/>
-        </w:rPr>
-        <w:t xml:space="preserve">Selenium / Karma / Jasmine / Protractor / </w:t>
-      </w:r>
-      <w:proofErr w:type="spellStart"/>
-      <w:r>
-        <w:rPr>
-          <w:rFonts w:ascii="Calibri" w:hAnsi="Calibri" w:cs="Arial"/>
-          <w:color w:val="000000" w:themeColor="text1"/>
-        </w:rPr>
-        <w:t>HermesJMS</w:t>
-      </w:r>
-      <w:proofErr w:type="spellEnd"/>
-      <w:r>
-        <w:rPr>
-          <w:rFonts w:ascii="Calibri" w:hAnsi="Calibri" w:cs="Arial"/>
-          <w:color w:val="000000" w:themeColor="text1"/>
-        </w:rPr>
-        <w:t xml:space="preserve"> / Firebug</w:t>
+        <w:t>Selenium / Karma / Jasmine / Protractor / HermesJMS / Firebug</w:t>
       </w:r>
     </w:p>
     <w:p>
@@ -1771,76 +1633,28 @@
           <w:rFonts w:ascii="Calibri" w:hAnsi="Calibri" w:cs="Arial"/>
           <w:color w:val="000000" w:themeColor="text1"/>
         </w:rPr>
-        <w:t xml:space="preserve">Jenkins / Maven / Nexus / </w:t>
-      </w:r>
-      <w:proofErr w:type="spellStart"/>
+        <w:t xml:space="preserve">Jenkins / Maven / Nexus / Gradle / Travis-CI / Docker / </w:t>
+      </w:r>
       <w:r>
         <w:rPr>
           <w:rFonts w:ascii="Calibri" w:hAnsi="Calibri" w:cs="Arial"/>
           <w:color w:val="000000" w:themeColor="text1"/>
         </w:rPr>
-        <w:t>Gradle</w:t>
-      </w:r>
-      <w:proofErr w:type="spellEnd"/>
+        <w:t xml:space="preserve">NPM / Bower </w:t>
+      </w:r>
       <w:r>
         <w:rPr>
           <w:rFonts w:ascii="Calibri" w:hAnsi="Calibri" w:cs="Arial"/>
           <w:color w:val="000000" w:themeColor="text1"/>
         </w:rPr>
-        <w:t xml:space="preserve"> / Travis-CI / </w:t>
-      </w:r>
-      <w:proofErr w:type="spellStart"/>
+        <w:t xml:space="preserve">/ </w:t>
+      </w:r>
       <w:r>
         <w:rPr>
           <w:rFonts w:ascii="Calibri" w:hAnsi="Calibri" w:cs="Arial"/>
           <w:color w:val="000000" w:themeColor="text1"/>
         </w:rPr>
-        <w:t>Docker</w:t>
-      </w:r>
-      <w:proofErr w:type="spellEnd"/>
-      <w:r>
-        <w:rPr>
-          <w:rFonts w:ascii="Calibri" w:hAnsi="Calibri" w:cs="Arial"/>
-          <w:color w:val="000000" w:themeColor="text1"/>
-        </w:rPr>
-        <w:t xml:space="preserve"> / </w:t>
-      </w:r>
-      <w:r>
-        <w:rPr>
-          <w:rFonts w:ascii="Calibri" w:hAnsi="Calibri" w:cs="Arial"/>
-          <w:color w:val="000000" w:themeColor="text1"/>
-        </w:rPr>
-        <w:t xml:space="preserve">NPM / Bower </w:t>
-      </w:r>
-      <w:r>
-        <w:rPr>
-          <w:rFonts w:ascii="Calibri" w:hAnsi="Calibri" w:cs="Arial"/>
-          <w:color w:val="000000" w:themeColor="text1"/>
-        </w:rPr>
-        <w:t xml:space="preserve">/ </w:t>
-      </w:r>
-      <w:r>
-        <w:rPr>
-          <w:rFonts w:ascii="Calibri" w:hAnsi="Calibri" w:cs="Arial"/>
-          <w:color w:val="000000" w:themeColor="text1"/>
-        </w:rPr>
-        <w:t xml:space="preserve">Bamboo / Sonar / </w:t>
-      </w:r>
-      <w:proofErr w:type="spellStart"/>
-      <w:r>
-        <w:rPr>
-          <w:rFonts w:ascii="Calibri" w:hAnsi="Calibri" w:cs="Arial"/>
-          <w:color w:val="000000" w:themeColor="text1"/>
-        </w:rPr>
-        <w:t>FishEye</w:t>
-      </w:r>
-      <w:proofErr w:type="spellEnd"/>
-      <w:r>
-        <w:rPr>
-          <w:rFonts w:ascii="Calibri" w:hAnsi="Calibri" w:cs="Arial"/>
-          <w:color w:val="000000" w:themeColor="text1"/>
-        </w:rPr>
-        <w:t xml:space="preserve"> / Crucible / Ant </w:t>
+        <w:t xml:space="preserve">Bamboo / Sonar / FishEye / Crucible / Ant </w:t>
       </w:r>
       <w:r>
         <w:rPr>
@@ -1873,85 +1687,12 @@
           <w:color w:val="000000" w:themeColor="text1"/>
         </w:rPr>
       </w:pPr>
-      <w:proofErr w:type="spellStart"/>
       <w:r>
         <w:rPr>
           <w:rFonts w:ascii="Calibri" w:hAnsi="Calibri" w:cs="Arial"/>
           <w:color w:val="000000" w:themeColor="text1"/>
         </w:rPr>
-        <w:t>IntelliJ</w:t>
-      </w:r>
-      <w:proofErr w:type="spellEnd"/>
-      <w:r>
-        <w:rPr>
-          <w:rFonts w:ascii="Calibri" w:hAnsi="Calibri" w:cs="Arial"/>
-          <w:color w:val="000000" w:themeColor="text1"/>
-        </w:rPr>
-        <w:t xml:space="preserve"> / Eclipse / Postman / </w:t>
-      </w:r>
-      <w:proofErr w:type="spellStart"/>
-      <w:r>
-        <w:rPr>
-          <w:rFonts w:ascii="Calibri" w:hAnsi="Calibri" w:cs="Arial"/>
-          <w:color w:val="000000" w:themeColor="text1"/>
-        </w:rPr>
-        <w:t>SoapUI</w:t>
-      </w:r>
-      <w:proofErr w:type="spellEnd"/>
-      <w:r>
-        <w:rPr>
-          <w:rFonts w:ascii="Calibri" w:hAnsi="Calibri" w:cs="Arial"/>
-          <w:color w:val="000000" w:themeColor="text1"/>
-        </w:rPr>
-        <w:t xml:space="preserve"> / Chrome </w:t>
-      </w:r>
-      <w:proofErr w:type="spellStart"/>
-      <w:r>
-        <w:rPr>
-          <w:rFonts w:ascii="Calibri" w:hAnsi="Calibri" w:cs="Arial"/>
-          <w:color w:val="000000" w:themeColor="text1"/>
-        </w:rPr>
-        <w:t>Dev</w:t>
-      </w:r>
-      <w:proofErr w:type="spellEnd"/>
-      <w:r>
-        <w:rPr>
-          <w:rFonts w:ascii="Calibri" w:hAnsi="Calibri" w:cs="Arial"/>
-          <w:color w:val="000000" w:themeColor="text1"/>
-        </w:rPr>
-        <w:t xml:space="preserve"> Tools / Kafka Tool / </w:t>
-      </w:r>
-      <w:proofErr w:type="spellStart"/>
-      <w:r>
-        <w:rPr>
-          <w:rFonts w:ascii="Calibri" w:hAnsi="Calibri" w:cs="Arial"/>
-          <w:color w:val="000000" w:themeColor="text1"/>
-        </w:rPr>
-        <w:t>Kibana</w:t>
-      </w:r>
-      <w:proofErr w:type="spellEnd"/>
-      <w:r>
-        <w:rPr>
-          <w:rFonts w:ascii="Calibri" w:hAnsi="Calibri" w:cs="Arial"/>
-          <w:color w:val="000000" w:themeColor="text1"/>
-        </w:rPr>
-        <w:t xml:space="preserve"> / </w:t>
-      </w:r>
-      <w:proofErr w:type="spellStart"/>
-      <w:r>
-        <w:rPr>
-          <w:rFonts w:ascii="Calibri" w:hAnsi="Calibri" w:cs="Arial"/>
-          <w:color w:val="000000" w:themeColor="text1"/>
-        </w:rPr>
-        <w:t>FluentD</w:t>
-      </w:r>
-      <w:proofErr w:type="spellEnd"/>
-      <w:r>
-        <w:rPr>
-          <w:rFonts w:ascii="Calibri" w:hAnsi="Calibri" w:cs="Arial"/>
-          <w:color w:val="000000" w:themeColor="text1"/>
-        </w:rPr>
-        <w:t xml:space="preserve"> </w:t>
+        <w:t xml:space="preserve">IntelliJ / Eclipse / Postman / SoapUI / Chrome Dev Tools / Kafka Tool / Kibana / FluentD </w:t>
       </w:r>
       <w:r>
         <w:rPr>
@@ -2020,55 +1761,7 @@
           <w:rFonts w:ascii="Calibri" w:hAnsi="Calibri" w:cs="Arial"/>
           <w:color w:val="000000" w:themeColor="text1"/>
         </w:rPr>
-        <w:t xml:space="preserve">Kafka Tool / </w:t>
-      </w:r>
-      <w:proofErr w:type="spellStart"/>
-      <w:r>
-        <w:rPr>
-          <w:rFonts w:ascii="Calibri" w:hAnsi="Calibri" w:cs="Arial"/>
-          <w:color w:val="000000" w:themeColor="text1"/>
-        </w:rPr>
-        <w:t>Kibana</w:t>
-      </w:r>
-      <w:proofErr w:type="spellEnd"/>
-      <w:r>
-        <w:rPr>
-          <w:rFonts w:ascii="Calibri" w:hAnsi="Calibri" w:cs="Arial"/>
-          <w:color w:val="000000" w:themeColor="text1"/>
-        </w:rPr>
-        <w:t xml:space="preserve"> / </w:t>
-      </w:r>
-      <w:proofErr w:type="spellStart"/>
-      <w:r>
-        <w:rPr>
-          <w:rFonts w:ascii="Calibri" w:hAnsi="Calibri" w:cs="Arial"/>
-          <w:color w:val="000000" w:themeColor="text1"/>
-        </w:rPr>
-        <w:t>Fluentd</w:t>
-      </w:r>
-      <w:proofErr w:type="spellEnd"/>
-      <w:r>
-        <w:rPr>
-          <w:rFonts w:ascii="Calibri" w:hAnsi="Calibri" w:cs="Arial"/>
-          <w:color w:val="000000" w:themeColor="text1"/>
-        </w:rPr>
-        <w:t xml:space="preserve"> / </w:t>
-      </w:r>
-      <w:proofErr w:type="spellStart"/>
-      <w:r>
-        <w:rPr>
-          <w:rFonts w:ascii="Calibri" w:hAnsi="Calibri" w:cs="Arial"/>
-          <w:color w:val="000000" w:themeColor="text1"/>
-        </w:rPr>
-        <w:t>Splunk</w:t>
-      </w:r>
-      <w:proofErr w:type="spellEnd"/>
-      <w:r>
-        <w:rPr>
-          <w:rFonts w:ascii="Calibri" w:hAnsi="Calibri" w:cs="Arial"/>
-          <w:color w:val="000000" w:themeColor="text1"/>
-        </w:rPr>
-        <w:t xml:space="preserve"> / Data Dog </w:t>
+        <w:t xml:space="preserve">Kafka Tool / Kibana / Fluentd / Splunk / Data Dog </w:t>
       </w:r>
     </w:p>
     <w:p>
@@ -2335,7 +2028,6 @@
               </w:rPr>
               <w:t xml:space="preserve"> – </w:t>
             </w:r>
-            <w:proofErr w:type="spellStart"/>
             <w:r>
               <w:rPr>
                 <w:rFonts w:ascii="Calibri" w:hAnsi="Calibri" w:cs="Calibri"/>
@@ -2347,7 +2039,6 @@
               </w:rPr>
               <w:t>Present</w:t>
             </w:r>
-            <w:proofErr w:type="spellEnd"/>
           </w:p>
         </w:tc>
       </w:tr>
@@ -2391,6 +2082,18 @@
           <w:szCs w:val="21"/>
         </w:rPr>
         <w:t>Software Engineer</w:t>
+      </w:r>
+      <w:r>
+        <w:rPr>
+          <w:rFonts w:ascii="Calibri" w:hAnsi="Calibri" w:cs="Calibri"/>
+          <w:b/>
+          <w:bCs/>
+          <w:i/>
+          <w:color w:val="1F497D" w:themeColor="text2"/>
+          <w:sz w:val="25"/>
+          <w:szCs w:val="21"/>
+        </w:rPr>
+        <w:t xml:space="preserve"> &amp; Scrum Master</w:t>
       </w:r>
     </w:p>
     <w:p>
@@ -2652,16 +2355,7 @@
           <w:rFonts w:ascii="Calibri" w:hAnsi="Calibri" w:cs="Calibri"/>
           <w:color w:val="000000"/>
         </w:rPr>
-        <w:t xml:space="preserve"> scaling of reporting abilities </w:t>
-      </w:r>
-      <w:bookmarkStart w:id="0" w:name="_GoBack"/>
-      <w:bookmarkEnd w:id="0"/>
-      <w:r>
-        <w:rPr>
-          <w:rFonts w:ascii="Calibri" w:hAnsi="Calibri" w:cs="Calibri"/>
-          <w:color w:val="000000"/>
-        </w:rPr>
-        <w:t xml:space="preserve">for our customer solutions as part of </w:t>
+        <w:t xml:space="preserve"> scaling of reporting abilities for our customer solutions as part of </w:t>
       </w:r>
       <w:r>
         <w:rPr>
@@ -2675,23 +2369,7 @@
           <w:rFonts w:ascii="Calibri" w:hAnsi="Calibri" w:cs="Calibri"/>
           <w:color w:val="000000"/>
         </w:rPr>
-        <w:t xml:space="preserve"> push for a more </w:t>
-      </w:r>
-      <w:proofErr w:type="spellStart"/>
-      <w:r>
-        <w:rPr>
-          <w:rFonts w:ascii="Calibri" w:hAnsi="Calibri" w:cs="Calibri"/>
-          <w:color w:val="000000"/>
-        </w:rPr>
-        <w:t>microservice</w:t>
-      </w:r>
-      <w:proofErr w:type="spellEnd"/>
-      <w:r>
-        <w:rPr>
-          <w:rFonts w:ascii="Calibri" w:hAnsi="Calibri" w:cs="Calibri"/>
-          <w:color w:val="000000"/>
-        </w:rPr>
-        <w:t xml:space="preserve"> oriented architecture </w:t>
+        <w:t xml:space="preserve"> push for a more microservice oriented architecture </w:t>
       </w:r>
       <w:r>
         <w:rPr>
@@ -2712,33 +2390,8 @@
           <w:rFonts w:ascii="Calibri" w:hAnsi="Calibri" w:cs="Calibri"/>
           <w:color w:val="000000"/>
         </w:rPr>
-        <w:t xml:space="preserve">ng Boot, </w:t>
-      </w:r>
-      <w:proofErr w:type="spellStart"/>
-      <w:r>
-        <w:rPr>
-          <w:rFonts w:ascii="Calibri" w:hAnsi="Calibri" w:cs="Calibri"/>
-          <w:color w:val="000000"/>
-        </w:rPr>
-        <w:t>Docker</w:t>
-      </w:r>
-      <w:proofErr w:type="spellEnd"/>
-      <w:r>
-        <w:rPr>
-          <w:rFonts w:ascii="Calibri" w:hAnsi="Calibri" w:cs="Calibri"/>
-          <w:color w:val="000000"/>
-        </w:rPr>
-        <w:t xml:space="preserve">, Kafka, AWS, </w:t>
-      </w:r>
-      <w:proofErr w:type="spellStart"/>
-      <w:r>
-        <w:rPr>
-          <w:rFonts w:ascii="Calibri" w:hAnsi="Calibri" w:cs="Calibri"/>
-          <w:color w:val="000000"/>
-        </w:rPr>
-        <w:t>Flink</w:t>
-      </w:r>
-      <w:proofErr w:type="spellEnd"/>
+        <w:t>ng Boot, Docker, Kafka, AWS, Flink</w:t>
+      </w:r>
     </w:p>
     <w:p>
       <w:pPr>
@@ -2766,7 +2419,6 @@
         </w:rPr>
         <w:t xml:space="preserve">Delivered </w:t>
       </w:r>
-      <w:proofErr w:type="spellStart"/>
       <w:r>
         <w:rPr>
           <w:rFonts w:ascii="Calibri" w:hAnsi="Calibri"/>
@@ -2774,7 +2426,6 @@
         </w:rPr>
         <w:t>microservice</w:t>
       </w:r>
-      <w:proofErr w:type="spellEnd"/>
       <w:r>
         <w:rPr>
           <w:rFonts w:ascii="Calibri" w:hAnsi="Calibri"/>
@@ -2821,23 +2472,14 @@
           <w:rFonts w:ascii="Calibri" w:hAnsi="Calibri"/>
           <w:kern w:val="0"/>
         </w:rPr>
-        <w:t xml:space="preserve">Greatly improved logging and data visualization capacity by leveraging </w:t>
-      </w:r>
-      <w:proofErr w:type="spellStart"/>
-      <w:r>
-        <w:rPr>
-          <w:rFonts w:ascii="Calibri" w:hAnsi="Calibri"/>
-          <w:kern w:val="0"/>
-        </w:rPr>
-        <w:t>Fluentd</w:t>
-      </w:r>
-      <w:proofErr w:type="spellEnd"/>
-      <w:r>
-        <w:rPr>
-          <w:rFonts w:ascii="Calibri" w:hAnsi="Calibri"/>
-          <w:kern w:val="0"/>
-        </w:rPr>
-        <w:t xml:space="preserve"> log driver, developed configurations to parse log streams and dynamically capture interesting key/value pairs in log statements</w:t>
+        <w:t>I</w:t>
+      </w:r>
+      <w:r>
+        <w:rPr>
+          <w:rFonts w:ascii="Calibri" w:hAnsi="Calibri"/>
+          <w:kern w:val="0"/>
+        </w:rPr>
+        <w:t>mproved logging and data visualization capacity by leveraging Fluentd log driver, developed configurations to parse log streams and dynamically capture interesting key/value pairs in log statements</w:t>
       </w:r>
     </w:p>
     <w:p>
@@ -2861,10 +2503,10 @@
       </w:pPr>
       <w:r>
         <w:rPr>
-          <w:rFonts w:ascii="Calibri" w:hAnsi="Calibri" w:cs="Calibri"/>
-          <w:color w:val="000000"/>
-        </w:rPr>
-        <w:t>Designed and implemented internal tools including high priority enhancements</w:t>
+          <w:rFonts w:ascii="Calibri" w:hAnsi="Calibri"/>
+          <w:kern w:val="0"/>
+        </w:rPr>
+        <w:t>Scrum Master, helped the team to develop consistent results and velocity using agile methodologies</w:t>
       </w:r>
     </w:p>
     <w:p>
@@ -2888,17 +2530,10 @@
       </w:pPr>
       <w:r>
         <w:rPr>
-          <w:rFonts w:ascii="Calibri" w:hAnsi="Calibri" w:cs="Calibri"/>
-          <w:color w:val="000000"/>
-        </w:rPr>
-        <w:t>Managed</w:t>
-      </w:r>
-      <w:r>
-        <w:rPr>
-          <w:rFonts w:ascii="Calibri" w:hAnsi="Calibri" w:cs="Calibri"/>
-          <w:color w:val="000000"/>
-        </w:rPr>
-        <w:t xml:space="preserve"> ongoing relationships with major carriers like Sprint/T-Mobile/Verizon/AT&amp;T</w:t>
+          <w:rFonts w:ascii="Calibri" w:hAnsi="Calibri"/>
+          <w:kern w:val="0"/>
+        </w:rPr>
+        <w:t>Initiated and led agile meetings including daily scrum, grooming, retrospectives, and planning sessions</w:t>
       </w:r>
     </w:p>
     <w:p>
@@ -3083,7 +2718,14 @@
           <w:rFonts w:ascii="Calibri" w:hAnsi="Calibri"/>
           <w:kern w:val="0"/>
         </w:rPr>
-        <w:t>Took over role as permanent Scrum Master, over time helped the team to develop consistent results and velocity</w:t>
+        <w:t>Le</w:t>
+      </w:r>
+      <w:r>
+        <w:rPr>
+          <w:rFonts w:ascii="Calibri" w:hAnsi="Calibri"/>
+          <w:kern w:val="0"/>
+        </w:rPr>
+        <w:t>d efforts to onboard new vendors, including knowledge share, API integration, and network configurations</w:t>
       </w:r>
     </w:p>
     <w:p>
@@ -3110,14 +2752,7 @@
           <w:rFonts w:ascii="Calibri" w:hAnsi="Calibri"/>
           <w:kern w:val="0"/>
         </w:rPr>
-        <w:t>Le</w:t>
-      </w:r>
-      <w:r>
-        <w:rPr>
-          <w:rFonts w:ascii="Calibri" w:hAnsi="Calibri"/>
-          <w:kern w:val="0"/>
-        </w:rPr>
-        <w:t>d efforts to onboard new vendors, including knowledge share, API integration, and network configurations</w:t>
+        <w:t>Migrated legacy code from previous code base, adhering to new coding standards and best practices</w:t>
       </w:r>
     </w:p>
     <w:p>
@@ -3144,7 +2779,7 @@
           <w:rFonts w:ascii="Calibri" w:hAnsi="Calibri"/>
           <w:kern w:val="0"/>
         </w:rPr>
-        <w:t>Migrated legacy code from previous code base, adhering to new coding standards and best practices</w:t>
+        <w:t>Supported development initiatives to enhance core technology and improve customer experiences</w:t>
       </w:r>
     </w:p>
     <w:p>
@@ -3171,7 +2806,21 @@
           <w:rFonts w:ascii="Calibri" w:hAnsi="Calibri"/>
           <w:kern w:val="0"/>
         </w:rPr>
-        <w:t>Supported development initiatives to enhance core technology and improve customer experiences</w:t>
+        <w:t xml:space="preserve">Created </w:t>
+      </w:r>
+      <w:r>
+        <w:rPr>
+          <w:rFonts w:ascii="Calibri" w:hAnsi="Calibri"/>
+          <w:kern w:val="0"/>
+        </w:rPr>
+        <w:t xml:space="preserve">published </w:t>
+      </w:r>
+      <w:r>
+        <w:rPr>
+          <w:rFonts w:ascii="Calibri" w:hAnsi="Calibri"/>
+          <w:kern w:val="0"/>
+        </w:rPr>
+        <w:t>scripts as workarounds to current application logic gaps</w:t>
       </w:r>
     </w:p>
     <w:p>
@@ -3198,23 +2847,28 @@
           <w:rFonts w:ascii="Calibri" w:hAnsi="Calibri"/>
           <w:kern w:val="0"/>
         </w:rPr>
-        <w:t>Traveled to California on multiple occasions to participate in scaled agile (</w:t>
-      </w:r>
-      <w:proofErr w:type="spellStart"/>
-      <w:r>
-        <w:rPr>
-          <w:rFonts w:ascii="Calibri" w:hAnsi="Calibri"/>
-          <w:kern w:val="0"/>
-        </w:rPr>
-        <w:t>SAFe</w:t>
-      </w:r>
-      <w:proofErr w:type="spellEnd"/>
-      <w:r>
-        <w:rPr>
-          <w:rFonts w:ascii="Calibri" w:hAnsi="Calibri"/>
-          <w:kern w:val="0"/>
-        </w:rPr>
-        <w:t>) planning sessions</w:t>
+        <w:t xml:space="preserve">Documented personal notes whenever possible, updating </w:t>
+      </w:r>
+      <w:r>
+        <w:rPr>
+          <w:rFonts w:ascii="Calibri" w:hAnsi="Calibri"/>
+          <w:kern w:val="0"/>
+        </w:rPr>
+        <w:t xml:space="preserve">documentation gaps </w:t>
+      </w:r>
+      <w:r>
+        <w:rPr>
+          <w:rFonts w:ascii="Calibri" w:hAnsi="Calibri"/>
+          <w:kern w:val="0"/>
+        </w:rPr>
+        <w:t>and onboarding guides</w:t>
+      </w:r>
+      <w:r>
+        <w:rPr>
+          <w:rFonts w:ascii="Calibri" w:hAnsi="Calibri"/>
+          <w:kern w:val="0"/>
+        </w:rPr>
+        <w:t xml:space="preserve"> as needed</w:t>
       </w:r>
     </w:p>
     <w:p>
@@ -3248,14 +2902,7 @@
           <w:rFonts w:ascii="Calibri" w:hAnsi="Calibri"/>
           <w:kern w:val="0"/>
         </w:rPr>
-        <w:t xml:space="preserve">published </w:t>
-      </w:r>
-      <w:r>
-        <w:rPr>
-          <w:rFonts w:ascii="Calibri" w:hAnsi="Calibri"/>
-          <w:kern w:val="0"/>
-        </w:rPr>
-        <w:t>scripts as workarounds to current application logic gaps</w:t>
+        <w:t>automated testing scripts to reduce rework and shorten test script authoring time for QA Teams</w:t>
       </w:r>
     </w:p>
     <w:p>
@@ -3282,28 +2929,7 @@
           <w:rFonts w:ascii="Calibri" w:hAnsi="Calibri"/>
           <w:kern w:val="0"/>
         </w:rPr>
-        <w:t xml:space="preserve">Documented personal notes whenever possible, updating </w:t>
-      </w:r>
-      <w:r>
-        <w:rPr>
-          <w:rFonts w:ascii="Calibri" w:hAnsi="Calibri"/>
-          <w:kern w:val="0"/>
-        </w:rPr>
-        <w:t xml:space="preserve">documentation gaps </w:t>
-      </w:r>
-      <w:r>
-        <w:rPr>
-          <w:rFonts w:ascii="Calibri" w:hAnsi="Calibri"/>
-          <w:kern w:val="0"/>
-        </w:rPr>
-        <w:t>and onboarding guides</w:t>
-      </w:r>
-      <w:r>
-        <w:rPr>
-          <w:rFonts w:ascii="Calibri" w:hAnsi="Calibri"/>
-          <w:kern w:val="0"/>
-        </w:rPr>
-        <w:t xml:space="preserve"> as needed</w:t>
+        <w:t>Worked with major carriers to setup m2m services, upgrade APIs, and troubleshoot customer issues</w:t>
       </w:r>
     </w:p>
     <w:p>
@@ -3330,130 +2956,28 @@
           <w:rFonts w:ascii="Calibri" w:hAnsi="Calibri"/>
           <w:kern w:val="0"/>
         </w:rPr>
-        <w:t>Created scripts for quicker testing, documented so that QA team members could easily reuse</w:t>
-      </w:r>
-    </w:p>
-    <w:p>
-      <w:pPr>
-        <w:pStyle w:val="ListParagraph"/>
-        <w:numPr>
-          <w:ilvl w:val="0"/>
-          <w:numId w:val="3"/>
-        </w:numPr>
-        <w:pBdr>
-          <w:between w:val="single" w:sz="4" w:space="1" w:color="FFFFFF" w:themeColor="background1"/>
-        </w:pBdr>
-        <w:tabs>
-          <w:tab w:val="left" w:pos="0"/>
-        </w:tabs>
-        <w:ind w:left="-360"/>
-        <w:rPr>
-          <w:rFonts w:ascii="Calibri" w:hAnsi="Calibri"/>
-          <w:kern w:val="0"/>
-        </w:rPr>
-      </w:pPr>
-      <w:r>
-        <w:rPr>
-          <w:rFonts w:ascii="Calibri" w:hAnsi="Calibri"/>
-          <w:kern w:val="0"/>
-        </w:rPr>
-        <w:t>Worked with major carriers to setup m2m services, upgrade APIs, and troubleshoot customer issues</w:t>
-      </w:r>
-    </w:p>
-    <w:p>
-      <w:pPr>
-        <w:pStyle w:val="ListParagraph"/>
-        <w:numPr>
-          <w:ilvl w:val="0"/>
-          <w:numId w:val="3"/>
-        </w:numPr>
-        <w:pBdr>
-          <w:between w:val="single" w:sz="4" w:space="1" w:color="FFFFFF" w:themeColor="background1"/>
-        </w:pBdr>
-        <w:tabs>
-          <w:tab w:val="left" w:pos="0"/>
-        </w:tabs>
-        <w:ind w:left="-360"/>
-        <w:rPr>
-          <w:rFonts w:ascii="Calibri" w:hAnsi="Calibri"/>
-          <w:kern w:val="0"/>
-        </w:rPr>
-      </w:pPr>
-      <w:r>
-        <w:rPr>
-          <w:rFonts w:ascii="Calibri" w:hAnsi="Calibri"/>
-          <w:kern w:val="0"/>
-        </w:rPr>
-        <w:t xml:space="preserve">Presented on multiple occasions including functional demos </w:t>
-      </w:r>
-      <w:r>
-        <w:rPr>
-          <w:rFonts w:ascii="Calibri" w:hAnsi="Calibri"/>
-          <w:kern w:val="0"/>
-        </w:rPr>
-        <w:t xml:space="preserve">and solution designs </w:t>
-      </w:r>
-      <w:r>
-        <w:rPr>
-          <w:rFonts w:ascii="Calibri" w:hAnsi="Calibri"/>
-          <w:kern w:val="0"/>
-        </w:rPr>
-        <w:t>to upper management</w:t>
-      </w:r>
-    </w:p>
-    <w:p>
-      <w:pPr>
-        <w:pStyle w:val="ListParagraph"/>
-        <w:numPr>
-          <w:ilvl w:val="0"/>
-          <w:numId w:val="3"/>
-        </w:numPr>
-        <w:pBdr>
-          <w:between w:val="single" w:sz="4" w:space="1" w:color="FFFFFF" w:themeColor="background1"/>
-        </w:pBdr>
-        <w:tabs>
-          <w:tab w:val="left" w:pos="0"/>
-        </w:tabs>
-        <w:ind w:left="-360"/>
-        <w:rPr>
-          <w:rFonts w:ascii="Calibri" w:hAnsi="Calibri"/>
-          <w:kern w:val="0"/>
-        </w:rPr>
-      </w:pPr>
-      <w:r>
-        <w:rPr>
-          <w:rFonts w:ascii="Calibri" w:hAnsi="Calibri"/>
-          <w:kern w:val="0"/>
-        </w:rPr>
-        <w:t>Led carrier integration efforts to upgrade carrier APIs and troubleshoot connectivity issues</w:t>
-      </w:r>
-    </w:p>
-    <w:p>
-      <w:pPr>
-        <w:pStyle w:val="ListParagraph"/>
-        <w:numPr>
-          <w:ilvl w:val="0"/>
-          <w:numId w:val="3"/>
-        </w:numPr>
-        <w:tabs>
-          <w:tab w:val="left" w:pos="0"/>
-        </w:tabs>
-        <w:overflowPunct/>
-        <w:ind w:left="-360"/>
-        <w:rPr>
-          <w:rFonts w:ascii="Calibri" w:hAnsi="Calibri" w:cs="Calibri"/>
-          <w:b/>
-          <w:color w:val="000000"/>
-          <w:sz w:val="23"/>
-          <w:szCs w:val="21"/>
-        </w:rPr>
-      </w:pPr>
-      <w:r>
-        <w:rPr>
-          <w:rFonts w:ascii="Calibri" w:hAnsi="Calibri"/>
-          <w:kern w:val="0"/>
-        </w:rPr>
-        <w:t>Initiated and led agile meetings including scrum, grooming, retrospectives, and planning sessions</w:t>
+        <w:t>Presented on multiple occasions to upper management</w:t>
+      </w:r>
+      <w:r>
+        <w:rPr>
+          <w:rFonts w:ascii="Calibri" w:hAnsi="Calibri"/>
+          <w:kern w:val="0"/>
+        </w:rPr>
+        <w:t xml:space="preserve"> </w:t>
+      </w:r>
+      <w:r>
+        <w:rPr>
+          <w:rFonts w:ascii="Calibri" w:hAnsi="Calibri"/>
+          <w:kern w:val="0"/>
+        </w:rPr>
+        <w:t xml:space="preserve">including functional demos </w:t>
+      </w:r>
+      <w:r>
+        <w:rPr>
+          <w:rFonts w:ascii="Calibri" w:hAnsi="Calibri"/>
+          <w:kern w:val="0"/>
+        </w:rPr>
+        <w:t>and solution designs</w:t>
       </w:r>
     </w:p>
     <w:p>
@@ -3487,7 +3011,6 @@
           <w:lang w:val="pt-BR"/>
         </w:rPr>
       </w:pPr>
-      <w:proofErr w:type="spellStart"/>
       <w:r>
         <w:rPr>
           <w:rFonts w:ascii="Calibri" w:hAnsi="Calibri" w:cs="Calibri"/>
@@ -3498,9 +3021,8 @@
           <w:szCs w:val="21"/>
           <w:lang w:val="pt-BR"/>
         </w:rPr>
-        <w:t>Technical</w:t>
-      </w:r>
-      <w:proofErr w:type="spellEnd"/>
+        <w:t xml:space="preserve">Technical </w:t>
+      </w:r>
       <w:r>
         <w:rPr>
           <w:rFonts w:ascii="Calibri" w:hAnsi="Calibri" w:cs="Calibri"/>
@@ -3511,36 +3033,31 @@
           <w:szCs w:val="21"/>
           <w:lang w:val="pt-BR"/>
         </w:rPr>
-        <w:t xml:space="preserve"> </w:t>
-      </w:r>
-      <w:proofErr w:type="spellStart"/>
-      <w:r>
-        <w:rPr>
-          <w:rFonts w:ascii="Calibri" w:hAnsi="Calibri" w:cs="Calibri"/>
-          <w:b/>
-          <w:bCs/>
-          <w:color w:val="000000"/>
-          <w:sz w:val="23"/>
-          <w:szCs w:val="21"/>
+        <w:t>Environment</w:t>
+      </w:r>
+    </w:p>
+    <w:p>
+      <w:pPr>
+        <w:tabs>
+          <w:tab w:val="left" w:pos="0"/>
+        </w:tabs>
+        <w:ind w:left="-720"/>
+        <w:rPr>
+          <w:rFonts w:ascii="Calibri" w:hAnsi="Calibri" w:cs="Calibri"/>
+          <w:bCs/>
+          <w:color w:val="000000"/>
           <w:lang w:val="pt-BR"/>
         </w:rPr>
-        <w:t>Environment</w:t>
-      </w:r>
-      <w:proofErr w:type="spellEnd"/>
-    </w:p>
-    <w:p>
-      <w:pPr>
-        <w:tabs>
-          <w:tab w:val="left" w:pos="0"/>
-        </w:tabs>
-        <w:ind w:left="-720"/>
+      </w:pPr>
+      <w:r>
         <w:rPr>
           <w:rFonts w:ascii="Calibri" w:hAnsi="Calibri" w:cs="Calibri"/>
           <w:bCs/>
           <w:color w:val="000000"/>
           <w:lang w:val="pt-BR"/>
         </w:rPr>
-      </w:pPr>
+        <w:t>Mac OS, Linux, M2M, Groovy, Grails, Elastic Search, MongoDB, CXF, HTML, JavaScript, JQuery, AJAX, CSS, XML, MySQL, Agile, TDD, Spring MVC, REST, SOAP, OO, Git, Nexus, Maven, Tomcat, Spock, JUnit, SoapUI, Postman, Slack, JIRA, Pivotal, MS PowerPoint/Word/Excel, Confluence Wiki, Logic Monitor, Splunk, Angular</w:t>
+      </w:r>
       <w:r>
         <w:rPr>
           <w:rFonts w:ascii="Calibri" w:hAnsi="Calibri" w:cs="Calibri"/>
@@ -3548,9 +3065,8 @@
           <w:color w:val="000000"/>
           <w:lang w:val="pt-BR"/>
         </w:rPr>
-        <w:t xml:space="preserve">Mac OS, Linux, M2M, </w:t>
-      </w:r>
-      <w:proofErr w:type="spellStart"/>
+        <w:t>, Kibana, Fluentd, Docker, Microservices</w:t>
+      </w:r>
       <w:r>
         <w:rPr>
           <w:rFonts w:ascii="Calibri" w:hAnsi="Calibri" w:cs="Calibri"/>
@@ -3558,484 +3074,9 @@
           <w:color w:val="000000"/>
           <w:lang w:val="pt-BR"/>
         </w:rPr>
-        <w:t>Groovy</w:t>
-      </w:r>
-      <w:proofErr w:type="spellEnd"/>
-      <w:r>
-        <w:rPr>
-          <w:rFonts w:ascii="Calibri" w:hAnsi="Calibri" w:cs="Calibri"/>
-          <w:bCs/>
-          <w:color w:val="000000"/>
-          <w:lang w:val="pt-BR"/>
-        </w:rPr>
-        <w:t xml:space="preserve">, </w:t>
-      </w:r>
-      <w:proofErr w:type="spellStart"/>
-      <w:r>
-        <w:rPr>
-          <w:rFonts w:ascii="Calibri" w:hAnsi="Calibri" w:cs="Calibri"/>
-          <w:bCs/>
-          <w:color w:val="000000"/>
-          <w:lang w:val="pt-BR"/>
-        </w:rPr>
-        <w:t>Grails</w:t>
-      </w:r>
-      <w:proofErr w:type="spellEnd"/>
-      <w:r>
-        <w:rPr>
-          <w:rFonts w:ascii="Calibri" w:hAnsi="Calibri" w:cs="Calibri"/>
-          <w:bCs/>
-          <w:color w:val="000000"/>
-          <w:lang w:val="pt-BR"/>
-        </w:rPr>
-        <w:t xml:space="preserve">, </w:t>
-      </w:r>
-      <w:proofErr w:type="spellStart"/>
-      <w:r>
-        <w:rPr>
-          <w:rFonts w:ascii="Calibri" w:hAnsi="Calibri" w:cs="Calibri"/>
-          <w:bCs/>
-          <w:color w:val="000000"/>
-          <w:lang w:val="pt-BR"/>
-        </w:rPr>
-        <w:t>Elastic</w:t>
-      </w:r>
-      <w:proofErr w:type="spellEnd"/>
-      <w:r>
-        <w:rPr>
-          <w:rFonts w:ascii="Calibri" w:hAnsi="Calibri" w:cs="Calibri"/>
-          <w:bCs/>
-          <w:color w:val="000000"/>
-          <w:lang w:val="pt-BR"/>
-        </w:rPr>
-        <w:t xml:space="preserve"> </w:t>
-      </w:r>
-      <w:proofErr w:type="spellStart"/>
-      <w:r>
-        <w:rPr>
-          <w:rFonts w:ascii="Calibri" w:hAnsi="Calibri" w:cs="Calibri"/>
-          <w:bCs/>
-          <w:color w:val="000000"/>
-          <w:lang w:val="pt-BR"/>
-        </w:rPr>
-        <w:t>Search</w:t>
-      </w:r>
-      <w:proofErr w:type="spellEnd"/>
-      <w:r>
-        <w:rPr>
-          <w:rFonts w:ascii="Calibri" w:hAnsi="Calibri" w:cs="Calibri"/>
-          <w:bCs/>
-          <w:color w:val="000000"/>
-          <w:lang w:val="pt-BR"/>
-        </w:rPr>
-        <w:t xml:space="preserve">, </w:t>
-      </w:r>
-      <w:proofErr w:type="spellStart"/>
-      <w:r>
-        <w:rPr>
-          <w:rFonts w:ascii="Calibri" w:hAnsi="Calibri" w:cs="Calibri"/>
-          <w:bCs/>
-          <w:color w:val="000000"/>
-          <w:lang w:val="pt-BR"/>
-        </w:rPr>
-        <w:t>MongoDB</w:t>
-      </w:r>
-      <w:proofErr w:type="spellEnd"/>
-      <w:r>
-        <w:rPr>
-          <w:rFonts w:ascii="Calibri" w:hAnsi="Calibri" w:cs="Calibri"/>
-          <w:bCs/>
-          <w:color w:val="000000"/>
-          <w:lang w:val="pt-BR"/>
-        </w:rPr>
-        <w:t xml:space="preserve">, CXF, HTML, </w:t>
-      </w:r>
-      <w:proofErr w:type="spellStart"/>
-      <w:r>
-        <w:rPr>
-          <w:rFonts w:ascii="Calibri" w:hAnsi="Calibri" w:cs="Calibri"/>
-          <w:bCs/>
-          <w:color w:val="000000"/>
-          <w:lang w:val="pt-BR"/>
-        </w:rPr>
-        <w:t>JavaScript</w:t>
-      </w:r>
-      <w:proofErr w:type="spellEnd"/>
-      <w:r>
-        <w:rPr>
-          <w:rFonts w:ascii="Calibri" w:hAnsi="Calibri" w:cs="Calibri"/>
-          <w:bCs/>
-          <w:color w:val="000000"/>
-          <w:lang w:val="pt-BR"/>
-        </w:rPr>
-        <w:t xml:space="preserve">, </w:t>
-      </w:r>
-      <w:proofErr w:type="spellStart"/>
-      <w:r>
-        <w:rPr>
-          <w:rFonts w:ascii="Calibri" w:hAnsi="Calibri" w:cs="Calibri"/>
-          <w:bCs/>
-          <w:color w:val="000000"/>
-          <w:lang w:val="pt-BR"/>
-        </w:rPr>
-        <w:t>JQuery</w:t>
-      </w:r>
-      <w:proofErr w:type="spellEnd"/>
-      <w:r>
-        <w:rPr>
-          <w:rFonts w:ascii="Calibri" w:hAnsi="Calibri" w:cs="Calibri"/>
-          <w:bCs/>
-          <w:color w:val="000000"/>
-          <w:lang w:val="pt-BR"/>
-        </w:rPr>
-        <w:t xml:space="preserve">, AJAX, CSS, XML, MySQL, </w:t>
-      </w:r>
-      <w:proofErr w:type="spellStart"/>
-      <w:r>
-        <w:rPr>
-          <w:rFonts w:ascii="Calibri" w:hAnsi="Calibri" w:cs="Calibri"/>
-          <w:bCs/>
-          <w:color w:val="000000"/>
-          <w:lang w:val="pt-BR"/>
-        </w:rPr>
-        <w:t>Agile</w:t>
-      </w:r>
-      <w:proofErr w:type="spellEnd"/>
-      <w:r>
-        <w:rPr>
-          <w:rFonts w:ascii="Calibri" w:hAnsi="Calibri" w:cs="Calibri"/>
-          <w:bCs/>
-          <w:color w:val="000000"/>
-          <w:lang w:val="pt-BR"/>
-        </w:rPr>
-        <w:t xml:space="preserve">, TDD, Spring MVC, REST, SOAP, OO, </w:t>
-      </w:r>
-      <w:proofErr w:type="spellStart"/>
-      <w:r>
-        <w:rPr>
-          <w:rFonts w:ascii="Calibri" w:hAnsi="Calibri" w:cs="Calibri"/>
-          <w:bCs/>
-          <w:color w:val="000000"/>
-          <w:lang w:val="pt-BR"/>
-        </w:rPr>
-        <w:t>Git</w:t>
-      </w:r>
-      <w:proofErr w:type="spellEnd"/>
-      <w:r>
-        <w:rPr>
-          <w:rFonts w:ascii="Calibri" w:hAnsi="Calibri" w:cs="Calibri"/>
-          <w:bCs/>
-          <w:color w:val="000000"/>
-          <w:lang w:val="pt-BR"/>
-        </w:rPr>
-        <w:t xml:space="preserve">, </w:t>
-      </w:r>
-      <w:proofErr w:type="spellStart"/>
-      <w:r>
-        <w:rPr>
-          <w:rFonts w:ascii="Calibri" w:hAnsi="Calibri" w:cs="Calibri"/>
-          <w:bCs/>
-          <w:color w:val="000000"/>
-          <w:lang w:val="pt-BR"/>
-        </w:rPr>
-        <w:t>Nexus</w:t>
-      </w:r>
-      <w:proofErr w:type="spellEnd"/>
-      <w:r>
-        <w:rPr>
-          <w:rFonts w:ascii="Calibri" w:hAnsi="Calibri" w:cs="Calibri"/>
-          <w:bCs/>
-          <w:color w:val="000000"/>
-          <w:lang w:val="pt-BR"/>
-        </w:rPr>
-        <w:t xml:space="preserve">, </w:t>
-      </w:r>
-      <w:proofErr w:type="spellStart"/>
-      <w:r>
-        <w:rPr>
-          <w:rFonts w:ascii="Calibri" w:hAnsi="Calibri" w:cs="Calibri"/>
-          <w:bCs/>
-          <w:color w:val="000000"/>
-          <w:lang w:val="pt-BR"/>
-        </w:rPr>
-        <w:t>Maven</w:t>
-      </w:r>
-      <w:proofErr w:type="spellEnd"/>
-      <w:r>
-        <w:rPr>
-          <w:rFonts w:ascii="Calibri" w:hAnsi="Calibri" w:cs="Calibri"/>
-          <w:bCs/>
-          <w:color w:val="000000"/>
-          <w:lang w:val="pt-BR"/>
-        </w:rPr>
-        <w:t xml:space="preserve">, </w:t>
-      </w:r>
-      <w:proofErr w:type="spellStart"/>
-      <w:r>
-        <w:rPr>
-          <w:rFonts w:ascii="Calibri" w:hAnsi="Calibri" w:cs="Calibri"/>
-          <w:bCs/>
-          <w:color w:val="000000"/>
-          <w:lang w:val="pt-BR"/>
-        </w:rPr>
-        <w:t>Tomcat</w:t>
-      </w:r>
-      <w:proofErr w:type="spellEnd"/>
-      <w:r>
-        <w:rPr>
-          <w:rFonts w:ascii="Calibri" w:hAnsi="Calibri" w:cs="Calibri"/>
-          <w:bCs/>
-          <w:color w:val="000000"/>
-          <w:lang w:val="pt-BR"/>
-        </w:rPr>
-        <w:t xml:space="preserve">, Spock, </w:t>
-      </w:r>
-      <w:proofErr w:type="spellStart"/>
-      <w:r>
-        <w:rPr>
-          <w:rFonts w:ascii="Calibri" w:hAnsi="Calibri" w:cs="Calibri"/>
-          <w:bCs/>
-          <w:color w:val="000000"/>
-          <w:lang w:val="pt-BR"/>
-        </w:rPr>
-        <w:t>JUnit</w:t>
-      </w:r>
-      <w:proofErr w:type="spellEnd"/>
-      <w:r>
-        <w:rPr>
-          <w:rFonts w:ascii="Calibri" w:hAnsi="Calibri" w:cs="Calibri"/>
-          <w:bCs/>
-          <w:color w:val="000000"/>
-          <w:lang w:val="pt-BR"/>
-        </w:rPr>
-        <w:t xml:space="preserve">, </w:t>
-      </w:r>
-      <w:proofErr w:type="spellStart"/>
-      <w:r>
-        <w:rPr>
-          <w:rFonts w:ascii="Calibri" w:hAnsi="Calibri" w:cs="Calibri"/>
-          <w:bCs/>
-          <w:color w:val="000000"/>
-          <w:lang w:val="pt-BR"/>
-        </w:rPr>
-        <w:t>SoapUI</w:t>
-      </w:r>
-      <w:proofErr w:type="spellEnd"/>
-      <w:r>
-        <w:rPr>
-          <w:rFonts w:ascii="Calibri" w:hAnsi="Calibri" w:cs="Calibri"/>
-          <w:bCs/>
-          <w:color w:val="000000"/>
-          <w:lang w:val="pt-BR"/>
-        </w:rPr>
-        <w:t xml:space="preserve">, </w:t>
-      </w:r>
-      <w:proofErr w:type="spellStart"/>
-      <w:r>
-        <w:rPr>
-          <w:rFonts w:ascii="Calibri" w:hAnsi="Calibri" w:cs="Calibri"/>
-          <w:bCs/>
-          <w:color w:val="000000"/>
-          <w:lang w:val="pt-BR"/>
-        </w:rPr>
-        <w:t>Postman</w:t>
-      </w:r>
-      <w:proofErr w:type="spellEnd"/>
-      <w:r>
-        <w:rPr>
-          <w:rFonts w:ascii="Calibri" w:hAnsi="Calibri" w:cs="Calibri"/>
-          <w:bCs/>
-          <w:color w:val="000000"/>
-          <w:lang w:val="pt-BR"/>
-        </w:rPr>
-        <w:t xml:space="preserve">, Slack, JIRA, </w:t>
-      </w:r>
-      <w:proofErr w:type="spellStart"/>
-      <w:r>
-        <w:rPr>
-          <w:rFonts w:ascii="Calibri" w:hAnsi="Calibri" w:cs="Calibri"/>
-          <w:bCs/>
-          <w:color w:val="000000"/>
-          <w:lang w:val="pt-BR"/>
-        </w:rPr>
-        <w:t>Pivotal</w:t>
-      </w:r>
-      <w:proofErr w:type="spellEnd"/>
-      <w:r>
-        <w:rPr>
-          <w:rFonts w:ascii="Calibri" w:hAnsi="Calibri" w:cs="Calibri"/>
-          <w:bCs/>
-          <w:color w:val="000000"/>
-          <w:lang w:val="pt-BR"/>
-        </w:rPr>
-        <w:t xml:space="preserve">, MS PowerPoint/Word/Excel, </w:t>
-      </w:r>
-      <w:proofErr w:type="spellStart"/>
-      <w:r>
-        <w:rPr>
-          <w:rFonts w:ascii="Calibri" w:hAnsi="Calibri" w:cs="Calibri"/>
-          <w:bCs/>
-          <w:color w:val="000000"/>
-          <w:lang w:val="pt-BR"/>
-        </w:rPr>
-        <w:t>Confluence</w:t>
-      </w:r>
-      <w:proofErr w:type="spellEnd"/>
-      <w:r>
-        <w:rPr>
-          <w:rFonts w:ascii="Calibri" w:hAnsi="Calibri" w:cs="Calibri"/>
-          <w:bCs/>
-          <w:color w:val="000000"/>
-          <w:lang w:val="pt-BR"/>
-        </w:rPr>
-        <w:t xml:space="preserve"> Wiki, </w:t>
-      </w:r>
-      <w:proofErr w:type="spellStart"/>
-      <w:r>
-        <w:rPr>
-          <w:rFonts w:ascii="Calibri" w:hAnsi="Calibri" w:cs="Calibri"/>
-          <w:bCs/>
-          <w:color w:val="000000"/>
-          <w:lang w:val="pt-BR"/>
-        </w:rPr>
-        <w:t>Logic</w:t>
-      </w:r>
-      <w:proofErr w:type="spellEnd"/>
-      <w:r>
-        <w:rPr>
-          <w:rFonts w:ascii="Calibri" w:hAnsi="Calibri" w:cs="Calibri"/>
-          <w:bCs/>
-          <w:color w:val="000000"/>
-          <w:lang w:val="pt-BR"/>
-        </w:rPr>
-        <w:t xml:space="preserve"> Monitor, </w:t>
-      </w:r>
-      <w:proofErr w:type="spellStart"/>
-      <w:r>
-        <w:rPr>
-          <w:rFonts w:ascii="Calibri" w:hAnsi="Calibri" w:cs="Calibri"/>
-          <w:bCs/>
-          <w:color w:val="000000"/>
-          <w:lang w:val="pt-BR"/>
-        </w:rPr>
-        <w:t>Splunk</w:t>
-      </w:r>
-      <w:proofErr w:type="spellEnd"/>
-      <w:r>
-        <w:rPr>
-          <w:rFonts w:ascii="Calibri" w:hAnsi="Calibri" w:cs="Calibri"/>
-          <w:bCs/>
-          <w:color w:val="000000"/>
-          <w:lang w:val="pt-BR"/>
-        </w:rPr>
-        <w:t>, Angular</w:t>
-      </w:r>
-      <w:r>
-        <w:rPr>
-          <w:rFonts w:ascii="Calibri" w:hAnsi="Calibri" w:cs="Calibri"/>
-          <w:bCs/>
-          <w:color w:val="000000"/>
-          <w:lang w:val="pt-BR"/>
-        </w:rPr>
-        <w:t xml:space="preserve">, </w:t>
-      </w:r>
-      <w:proofErr w:type="spellStart"/>
-      <w:r>
-        <w:rPr>
-          <w:rFonts w:ascii="Calibri" w:hAnsi="Calibri" w:cs="Calibri"/>
-          <w:bCs/>
-          <w:color w:val="000000"/>
-          <w:lang w:val="pt-BR"/>
-        </w:rPr>
-        <w:t>Kibana</w:t>
-      </w:r>
-      <w:proofErr w:type="spellEnd"/>
-      <w:r>
-        <w:rPr>
-          <w:rFonts w:ascii="Calibri" w:hAnsi="Calibri" w:cs="Calibri"/>
-          <w:bCs/>
-          <w:color w:val="000000"/>
-          <w:lang w:val="pt-BR"/>
-        </w:rPr>
-        <w:t xml:space="preserve">, </w:t>
-      </w:r>
-      <w:proofErr w:type="spellStart"/>
-      <w:r>
-        <w:rPr>
-          <w:rFonts w:ascii="Calibri" w:hAnsi="Calibri" w:cs="Calibri"/>
-          <w:bCs/>
-          <w:color w:val="000000"/>
-          <w:lang w:val="pt-BR"/>
-        </w:rPr>
-        <w:t>Fluentd</w:t>
-      </w:r>
-      <w:proofErr w:type="spellEnd"/>
-      <w:r>
-        <w:rPr>
-          <w:rFonts w:ascii="Calibri" w:hAnsi="Calibri" w:cs="Calibri"/>
-          <w:bCs/>
-          <w:color w:val="000000"/>
-          <w:lang w:val="pt-BR"/>
-        </w:rPr>
-        <w:t xml:space="preserve">, </w:t>
-      </w:r>
-      <w:proofErr w:type="spellStart"/>
-      <w:r>
-        <w:rPr>
-          <w:rFonts w:ascii="Calibri" w:hAnsi="Calibri" w:cs="Calibri"/>
-          <w:bCs/>
-          <w:color w:val="000000"/>
-          <w:lang w:val="pt-BR"/>
-        </w:rPr>
-        <w:t>Docker</w:t>
-      </w:r>
-      <w:proofErr w:type="spellEnd"/>
-      <w:r>
-        <w:rPr>
-          <w:rFonts w:ascii="Calibri" w:hAnsi="Calibri" w:cs="Calibri"/>
-          <w:bCs/>
-          <w:color w:val="000000"/>
-          <w:lang w:val="pt-BR"/>
-        </w:rPr>
-        <w:t xml:space="preserve">, </w:t>
-      </w:r>
-      <w:proofErr w:type="spellStart"/>
-      <w:r>
-        <w:rPr>
-          <w:rFonts w:ascii="Calibri" w:hAnsi="Calibri" w:cs="Calibri"/>
-          <w:bCs/>
-          <w:color w:val="000000"/>
-          <w:lang w:val="pt-BR"/>
-        </w:rPr>
-        <w:t>Microservices</w:t>
-      </w:r>
-      <w:proofErr w:type="spellEnd"/>
-      <w:r>
-        <w:rPr>
-          <w:rFonts w:ascii="Calibri" w:hAnsi="Calibri" w:cs="Calibri"/>
-          <w:bCs/>
-          <w:color w:val="000000"/>
-          <w:lang w:val="pt-BR"/>
-        </w:rPr>
-        <w:t xml:space="preserve">, Blue </w:t>
-      </w:r>
-      <w:proofErr w:type="spellStart"/>
-      <w:r>
-        <w:rPr>
-          <w:rFonts w:ascii="Calibri" w:hAnsi="Calibri" w:cs="Calibri"/>
-          <w:bCs/>
-          <w:color w:val="000000"/>
-          <w:lang w:val="pt-BR"/>
-        </w:rPr>
-        <w:t>Ocean</w:t>
-      </w:r>
-      <w:proofErr w:type="spellEnd"/>
-    </w:p>
-    <w:p/>
-    <w:p/>
-    <w:p/>
-    <w:p/>
-    <w:p/>
+        <w:t>, Blue Ocean</w:t>
+      </w:r>
+    </w:p>
     <w:p/>
     <w:tbl>
       <w:tblPr>
@@ -4085,7 +3126,6 @@
                 <w:lang w:val="pt-BR"/>
               </w:rPr>
             </w:pPr>
-            <w:proofErr w:type="spellStart"/>
             <w:r>
               <w:rPr>
                 <w:rFonts w:ascii="Calibri" w:hAnsi="Calibri" w:cs="Calibri"/>
@@ -4096,47 +3136,7 @@
                 <w:szCs w:val="21"/>
                 <w:lang w:val="pt-BR"/>
               </w:rPr>
-              <w:lastRenderedPageBreak/>
-              <w:t>Fidelity</w:t>
-            </w:r>
-            <w:proofErr w:type="spellEnd"/>
-            <w:r>
-              <w:rPr>
-                <w:rFonts w:ascii="Calibri" w:hAnsi="Calibri" w:cs="Calibri"/>
-                <w:b/>
-                <w:bCs/>
-                <w:color w:val="000000"/>
-                <w:sz w:val="25"/>
-                <w:szCs w:val="21"/>
-                <w:lang w:val="pt-BR"/>
-              </w:rPr>
-              <w:t xml:space="preserve"> </w:t>
-            </w:r>
-            <w:proofErr w:type="spellStart"/>
-            <w:r>
-              <w:rPr>
-                <w:rFonts w:ascii="Calibri" w:hAnsi="Calibri" w:cs="Calibri"/>
-                <w:b/>
-                <w:bCs/>
-                <w:color w:val="000000"/>
-                <w:sz w:val="25"/>
-                <w:szCs w:val="21"/>
-                <w:lang w:val="pt-BR"/>
-              </w:rPr>
-              <w:t>Investments</w:t>
-            </w:r>
-            <w:proofErr w:type="spellEnd"/>
-            <w:r>
-              <w:rPr>
-                <w:rFonts w:ascii="Calibri" w:hAnsi="Calibri" w:cs="Calibri"/>
-                <w:b/>
-                <w:bCs/>
-                <w:color w:val="000000"/>
-                <w:sz w:val="25"/>
-                <w:szCs w:val="21"/>
-                <w:lang w:val="pt-BR"/>
-              </w:rPr>
-              <w:t xml:space="preserve"> </w:t>
+              <w:t xml:space="preserve">Fidelity Investments </w:t>
             </w:r>
             <w:r>
               <w:rPr>
@@ -4162,7 +3162,6 @@
               </w:rPr>
               <w:t xml:space="preserve"> </w:t>
             </w:r>
-            <w:proofErr w:type="spellStart"/>
             <w:r>
               <w:rPr>
                 <w:rFonts w:ascii="Calibri" w:hAnsi="Calibri" w:cs="Calibri"/>
@@ -4173,20 +3172,7 @@
                 <w:szCs w:val="21"/>
                 <w:lang w:val="pt-BR"/>
               </w:rPr>
-              <w:t>Westlake</w:t>
-            </w:r>
-            <w:proofErr w:type="spellEnd"/>
-            <w:r>
-              <w:rPr>
-                <w:rFonts w:ascii="Calibri" w:hAnsi="Calibri" w:cs="Calibri"/>
-                <w:bCs/>
-                <w:i/>
-                <w:color w:val="000000"/>
-                <w:sz w:val="25"/>
-                <w:szCs w:val="21"/>
-                <w:lang w:val="pt-BR"/>
-              </w:rPr>
-              <w:t>, TX</w:t>
+              <w:t>Westlake, TX</w:t>
             </w:r>
             <w:r>
               <w:rPr>
@@ -4283,6 +3269,18 @@
         </w:rPr>
         <w:t>Software Engineer</w:t>
       </w:r>
+      <w:r>
+        <w:rPr>
+          <w:rFonts w:ascii="Calibri" w:hAnsi="Calibri" w:cs="Calibri"/>
+          <w:b/>
+          <w:bCs/>
+          <w:i/>
+          <w:color w:val="1F497D" w:themeColor="text2"/>
+          <w:sz w:val="25"/>
+          <w:szCs w:val="21"/>
+        </w:rPr>
+        <w:t xml:space="preserve"> &amp; Tech Lead</w:t>
+      </w:r>
     </w:p>
     <w:p>
       <w:pPr>
@@ -4489,23 +3487,8 @@
           <w:rFonts w:ascii="Calibri" w:hAnsi="Calibri" w:cs="Calibri"/>
           <w:color w:val="000000"/>
         </w:rPr>
-        <w:t xml:space="preserve">Developed well documented and extendable test suite using </w:t>
-      </w:r>
-      <w:proofErr w:type="spellStart"/>
-      <w:r>
-        <w:rPr>
-          <w:rFonts w:ascii="Calibri" w:hAnsi="Calibri" w:cs="Calibri"/>
-          <w:color w:val="000000"/>
-        </w:rPr>
-        <w:t>SoapUI</w:t>
-      </w:r>
-      <w:proofErr w:type="spellEnd"/>
-      <w:r>
-        <w:rPr>
-          <w:rFonts w:ascii="Calibri" w:hAnsi="Calibri" w:cs="Calibri"/>
-          <w:color w:val="000000"/>
-        </w:rPr>
-        <w:t>/</w:t>
+        <w:lastRenderedPageBreak/>
+        <w:t>Developed well documented and extendable test suite using SoapUI/</w:t>
       </w:r>
       <w:r>
         <w:rPr>
@@ -4638,33 +3621,15 @@
           <w:bCs/>
           <w:color w:val="000000"/>
         </w:rPr>
-        <w:t xml:space="preserve">sting tool using Selenium and </w:t>
-      </w:r>
-      <w:proofErr w:type="spellStart"/>
-      <w:r>
-        <w:rPr>
-          <w:rFonts w:ascii="Calibri" w:hAnsi="Calibri" w:cs="Calibri"/>
-          <w:bCs/>
-          <w:color w:val="000000"/>
-        </w:rPr>
-        <w:t>JU</w:t>
-      </w:r>
-      <w:r>
-        <w:rPr>
-          <w:rFonts w:ascii="Calibri" w:hAnsi="Calibri" w:cs="Calibri"/>
-          <w:bCs/>
-          <w:color w:val="000000"/>
-        </w:rPr>
-        <w:t>nit</w:t>
-      </w:r>
-      <w:proofErr w:type="spellEnd"/>
-      <w:r>
-        <w:rPr>
-          <w:rFonts w:ascii="Calibri" w:hAnsi="Calibri" w:cs="Calibri"/>
-          <w:bCs/>
-          <w:color w:val="000000"/>
-        </w:rPr>
-        <w:t xml:space="preserve"> testing frameworks, used by both quality assurance and development team for extensive testing</w:t>
+        <w:t>sting tool using Selenium and JU</w:t>
+      </w:r>
+      <w:r>
+        <w:rPr>
+          <w:rFonts w:ascii="Calibri" w:hAnsi="Calibri" w:cs="Calibri"/>
+          <w:bCs/>
+          <w:color w:val="000000"/>
+        </w:rPr>
+        <w:t>nit testing frameworks, used by both quality assurance and development team for extensive testing</w:t>
       </w:r>
     </w:p>
     <w:p>
@@ -4692,23 +3657,21 @@
           <w:rFonts w:ascii="Calibri" w:hAnsi="Calibri" w:cs="Calibri"/>
           <w:color w:val="000000"/>
         </w:rPr>
-        <w:t xml:space="preserve">Took the initiative to write </w:t>
-      </w:r>
-      <w:proofErr w:type="spellStart"/>
-      <w:r>
-        <w:rPr>
-          <w:rFonts w:ascii="Calibri" w:hAnsi="Calibri" w:cs="Calibri"/>
-          <w:color w:val="000000"/>
-        </w:rPr>
-        <w:t>JUnits</w:t>
-      </w:r>
-      <w:proofErr w:type="spellEnd"/>
-      <w:r>
-        <w:rPr>
-          <w:rFonts w:ascii="Calibri" w:hAnsi="Calibri" w:cs="Calibri"/>
-          <w:color w:val="000000"/>
-        </w:rPr>
-        <w:t xml:space="preserve"> for project with out any tests </w:t>
+        <w:t>Took the initiative to write JUnits for project</w:t>
+      </w:r>
+      <w:r>
+        <w:rPr>
+          <w:rFonts w:ascii="Calibri" w:hAnsi="Calibri" w:cs="Calibri"/>
+          <w:color w:val="000000"/>
+        </w:rPr>
+        <w:t>s</w:t>
+      </w:r>
+      <w:r>
+        <w:rPr>
+          <w:rFonts w:ascii="Calibri" w:hAnsi="Calibri" w:cs="Calibri"/>
+          <w:color w:val="000000"/>
+        </w:rPr>
+        <w:t xml:space="preserve"> with out any tests </w:t>
       </w:r>
       <w:r>
         <w:rPr>
@@ -4781,25 +3744,7 @@
           <w:bCs/>
           <w:color w:val="000000"/>
         </w:rPr>
-        <w:t xml:space="preserve"> using </w:t>
-      </w:r>
-      <w:proofErr w:type="spellStart"/>
-      <w:r>
-        <w:rPr>
-          <w:rFonts w:ascii="Calibri" w:hAnsi="Calibri" w:cs="Calibri"/>
-          <w:bCs/>
-          <w:color w:val="000000"/>
-        </w:rPr>
-        <w:t>SAFe</w:t>
-      </w:r>
-      <w:proofErr w:type="spellEnd"/>
-      <w:r>
-        <w:rPr>
-          <w:rFonts w:ascii="Calibri" w:hAnsi="Calibri" w:cs="Calibri"/>
-          <w:bCs/>
-          <w:color w:val="000000"/>
-        </w:rPr>
-        <w:t xml:space="preserve"> framework through collaborating with architecture leads</w:t>
+        <w:t xml:space="preserve"> using SAFe framework through collaborating with architecture leads</w:t>
       </w:r>
       <w:r>
         <w:rPr>
@@ -4844,21 +3789,12 @@
         </w:rPr>
         <w:t xml:space="preserve">through </w:t>
       </w:r>
-      <w:proofErr w:type="spellStart"/>
-      <w:r>
-        <w:rPr>
-          <w:rFonts w:ascii="Calibri" w:hAnsi="Calibri" w:cs="Calibri"/>
-          <w:color w:val="000000"/>
-        </w:rPr>
-        <w:t>FishEye</w:t>
-      </w:r>
-      <w:proofErr w:type="spellEnd"/>
-      <w:r>
-        <w:rPr>
-          <w:rFonts w:ascii="Calibri" w:hAnsi="Calibri" w:cs="Calibri"/>
-          <w:color w:val="000000"/>
-        </w:rPr>
-        <w:t xml:space="preserve">/Crucible </w:t>
+      <w:r>
+        <w:rPr>
+          <w:rFonts w:ascii="Calibri" w:hAnsi="Calibri" w:cs="Calibri"/>
+          <w:color w:val="000000"/>
+        </w:rPr>
+        <w:t xml:space="preserve">FishEye/Crucible </w:t>
       </w:r>
       <w:r>
         <w:rPr>
@@ -5056,7 +3992,6 @@
           <w:lang w:val="pt-BR"/>
         </w:rPr>
       </w:pPr>
-      <w:proofErr w:type="spellStart"/>
       <w:r>
         <w:rPr>
           <w:rFonts w:ascii="Calibri" w:hAnsi="Calibri" w:cs="Calibri"/>
@@ -5067,9 +4002,8 @@
           <w:szCs w:val="21"/>
           <w:lang w:val="pt-BR"/>
         </w:rPr>
-        <w:t>Technical</w:t>
-      </w:r>
-      <w:proofErr w:type="spellEnd"/>
+        <w:t xml:space="preserve">Technical </w:t>
+      </w:r>
       <w:r>
         <w:rPr>
           <w:rFonts w:ascii="Calibri" w:hAnsi="Calibri" w:cs="Calibri"/>
@@ -5080,9 +4014,8 @@
           <w:szCs w:val="21"/>
           <w:lang w:val="pt-BR"/>
         </w:rPr>
-        <w:t xml:space="preserve"> </w:t>
-      </w:r>
-      <w:proofErr w:type="spellStart"/>
+        <w:t>Environment</w:t>
+      </w:r>
       <w:r>
         <w:rPr>
           <w:rFonts w:ascii="Calibri" w:hAnsi="Calibri" w:cs="Calibri"/>
@@ -5093,35 +4026,31 @@
           <w:szCs w:val="21"/>
           <w:lang w:val="pt-BR"/>
         </w:rPr>
-        <w:t>Environment</w:t>
-      </w:r>
-      <w:proofErr w:type="spellEnd"/>
-      <w:r>
-        <w:rPr>
-          <w:rFonts w:ascii="Calibri" w:hAnsi="Calibri" w:cs="Calibri"/>
-          <w:b/>
-          <w:bCs/>
-          <w:color w:val="000000"/>
-          <w:sz w:val="23"/>
-          <w:szCs w:val="21"/>
+        <w:t xml:space="preserve"> </w:t>
+      </w:r>
+    </w:p>
+    <w:p>
+      <w:pPr>
+        <w:tabs>
+          <w:tab w:val="left" w:pos="0"/>
+        </w:tabs>
+        <w:ind w:left="-720"/>
+        <w:rPr>
+          <w:rFonts w:ascii="Calibri" w:hAnsi="Calibri" w:cs="Calibri"/>
+          <w:bCs/>
+          <w:color w:val="000000"/>
           <w:lang w:val="pt-BR"/>
         </w:rPr>
-        <w:t xml:space="preserve"> </w:t>
-      </w:r>
-    </w:p>
-    <w:p>
-      <w:pPr>
-        <w:tabs>
-          <w:tab w:val="left" w:pos="0"/>
-        </w:tabs>
-        <w:ind w:left="-720"/>
+      </w:pPr>
+      <w:r>
         <w:rPr>
           <w:rFonts w:ascii="Calibri" w:hAnsi="Calibri" w:cs="Calibri"/>
           <w:bCs/>
           <w:color w:val="000000"/>
           <w:lang w:val="pt-BR"/>
         </w:rPr>
-      </w:pPr>
+        <w:t xml:space="preserve">Windows, Linux, Java/J2EE, HTML, JavaScript, JQuery, AJAX, CSS, XML/XSD, XSLT, Shell Scripting, Oracle 11g, Oracle SQL Developer, PL/SQL, JDBC, iBatis, </w:t>
+      </w:r>
       <w:r>
         <w:rPr>
           <w:rFonts w:ascii="Calibri" w:hAnsi="Calibri" w:cs="Calibri"/>
@@ -5129,9 +4058,8 @@
           <w:color w:val="000000"/>
           <w:lang w:val="pt-BR"/>
         </w:rPr>
-        <w:t xml:space="preserve">Windows, Linux, Java/J2EE, HTML, </w:t>
-      </w:r>
-      <w:proofErr w:type="spellStart"/>
+        <w:t xml:space="preserve">MyBatis, </w:t>
+      </w:r>
       <w:r>
         <w:rPr>
           <w:rFonts w:ascii="Calibri" w:hAnsi="Calibri" w:cs="Calibri"/>
@@ -5139,9 +4067,8 @@
           <w:color w:val="000000"/>
           <w:lang w:val="pt-BR"/>
         </w:rPr>
-        <w:t>JavaScript</w:t>
-      </w:r>
-      <w:proofErr w:type="spellEnd"/>
+        <w:t>Agile, TDD ,</w:t>
+      </w:r>
       <w:r>
         <w:rPr>
           <w:rFonts w:ascii="Calibri" w:hAnsi="Calibri" w:cs="Calibri"/>
@@ -5149,9 +4076,17 @@
           <w:color w:val="000000"/>
           <w:lang w:val="pt-BR"/>
         </w:rPr>
+        <w:t xml:space="preserve"> Selenium, Spring MVC, REST, SOAP</w:t>
+      </w:r>
+      <w:r>
+        <w:rPr>
+          <w:rFonts w:ascii="Calibri" w:hAnsi="Calibri" w:cs="Calibri"/>
+          <w:bCs/>
+          <w:color w:val="000000"/>
+          <w:lang w:val="pt-BR"/>
+        </w:rPr>
         <w:t xml:space="preserve">, </w:t>
       </w:r>
-      <w:proofErr w:type="spellStart"/>
       <w:r>
         <w:rPr>
           <w:rFonts w:ascii="Calibri" w:hAnsi="Calibri" w:cs="Calibri"/>
@@ -5159,9 +4094,8 @@
           <w:color w:val="000000"/>
           <w:lang w:val="pt-BR"/>
         </w:rPr>
-        <w:t>JQuery</w:t>
-      </w:r>
-      <w:proofErr w:type="spellEnd"/>
+        <w:t>SOA, OO</w:t>
+      </w:r>
       <w:r>
         <w:rPr>
           <w:rFonts w:ascii="Calibri" w:hAnsi="Calibri" w:cs="Calibri"/>
@@ -5169,9 +4103,8 @@
           <w:color w:val="000000"/>
           <w:lang w:val="pt-BR"/>
         </w:rPr>
-        <w:t xml:space="preserve">, AJAX, CSS, XML/XSD, XSLT, Shell </w:t>
-      </w:r>
-      <w:proofErr w:type="spellStart"/>
+        <w:t xml:space="preserve">, SVN, Bamboo, Sonar, FishEye/Crucible, Ant, Maven, SpringSource, Tomcat, WinSCP, Putty, JUnit, SoapUI, Postman, Selenium, </w:t>
+      </w:r>
       <w:r>
         <w:rPr>
           <w:rFonts w:ascii="Calibri" w:hAnsi="Calibri" w:cs="Calibri"/>
@@ -5179,9 +4112,8 @@
           <w:color w:val="000000"/>
           <w:lang w:val="pt-BR"/>
         </w:rPr>
-        <w:t>Scripting</w:t>
-      </w:r>
-      <w:proofErr w:type="spellEnd"/>
+        <w:t xml:space="preserve">JIRA, </w:t>
+      </w:r>
       <w:r>
         <w:rPr>
           <w:rFonts w:ascii="Calibri" w:hAnsi="Calibri" w:cs="Calibri"/>
@@ -5189,9 +4121,8 @@
           <w:color w:val="000000"/>
           <w:lang w:val="pt-BR"/>
         </w:rPr>
-        <w:t xml:space="preserve">, Oracle 11g, Oracle SQL </w:t>
-      </w:r>
-      <w:proofErr w:type="spellStart"/>
+        <w:t xml:space="preserve">HP Quality Center, </w:t>
+      </w:r>
       <w:r>
         <w:rPr>
           <w:rFonts w:ascii="Calibri" w:hAnsi="Calibri" w:cs="Calibri"/>
@@ -5199,460 +4130,7 @@
           <w:color w:val="000000"/>
           <w:lang w:val="pt-BR"/>
         </w:rPr>
-        <w:t>Developer</w:t>
-      </w:r>
-      <w:proofErr w:type="spellEnd"/>
-      <w:r>
-        <w:rPr>
-          <w:rFonts w:ascii="Calibri" w:hAnsi="Calibri" w:cs="Calibri"/>
-          <w:bCs/>
-          <w:color w:val="000000"/>
-          <w:lang w:val="pt-BR"/>
-        </w:rPr>
-        <w:t xml:space="preserve">, PL/SQL, JDBC, </w:t>
-      </w:r>
-      <w:proofErr w:type="spellStart"/>
-      <w:r>
-        <w:rPr>
-          <w:rFonts w:ascii="Calibri" w:hAnsi="Calibri" w:cs="Calibri"/>
-          <w:bCs/>
-          <w:color w:val="000000"/>
-          <w:lang w:val="pt-BR"/>
-        </w:rPr>
-        <w:t>iBatis</w:t>
-      </w:r>
-      <w:proofErr w:type="spellEnd"/>
-      <w:r>
-        <w:rPr>
-          <w:rFonts w:ascii="Calibri" w:hAnsi="Calibri" w:cs="Calibri"/>
-          <w:bCs/>
-          <w:color w:val="000000"/>
-          <w:lang w:val="pt-BR"/>
-        </w:rPr>
-        <w:t xml:space="preserve">, </w:t>
-      </w:r>
-      <w:proofErr w:type="spellStart"/>
-      <w:r>
-        <w:rPr>
-          <w:rFonts w:ascii="Calibri" w:hAnsi="Calibri" w:cs="Calibri"/>
-          <w:bCs/>
-          <w:color w:val="000000"/>
-          <w:lang w:val="pt-BR"/>
-        </w:rPr>
-        <w:t>MyBatis</w:t>
-      </w:r>
-      <w:proofErr w:type="spellEnd"/>
-      <w:r>
-        <w:rPr>
-          <w:rFonts w:ascii="Calibri" w:hAnsi="Calibri" w:cs="Calibri"/>
-          <w:bCs/>
-          <w:color w:val="000000"/>
-          <w:lang w:val="pt-BR"/>
-        </w:rPr>
-        <w:t xml:space="preserve">, </w:t>
-      </w:r>
-      <w:proofErr w:type="spellStart"/>
-      <w:r>
-        <w:rPr>
-          <w:rFonts w:ascii="Calibri" w:hAnsi="Calibri" w:cs="Calibri"/>
-          <w:bCs/>
-          <w:color w:val="000000"/>
-          <w:lang w:val="pt-BR"/>
-        </w:rPr>
-        <w:t>Agile</w:t>
-      </w:r>
-      <w:proofErr w:type="spellEnd"/>
-      <w:r>
-        <w:rPr>
-          <w:rFonts w:ascii="Calibri" w:hAnsi="Calibri" w:cs="Calibri"/>
-          <w:bCs/>
-          <w:color w:val="000000"/>
-          <w:lang w:val="pt-BR"/>
-        </w:rPr>
-        <w:t>, TDD ,</w:t>
-      </w:r>
-      <w:r>
-        <w:rPr>
-          <w:rFonts w:ascii="Calibri" w:hAnsi="Calibri" w:cs="Calibri"/>
-          <w:bCs/>
-          <w:color w:val="000000"/>
-          <w:lang w:val="pt-BR"/>
-        </w:rPr>
-        <w:t xml:space="preserve"> </w:t>
-      </w:r>
-      <w:proofErr w:type="spellStart"/>
-      <w:r>
-        <w:rPr>
-          <w:rFonts w:ascii="Calibri" w:hAnsi="Calibri" w:cs="Calibri"/>
-          <w:bCs/>
-          <w:color w:val="000000"/>
-          <w:lang w:val="pt-BR"/>
-        </w:rPr>
-        <w:t>Selenium</w:t>
-      </w:r>
-      <w:proofErr w:type="spellEnd"/>
-      <w:r>
-        <w:rPr>
-          <w:rFonts w:ascii="Calibri" w:hAnsi="Calibri" w:cs="Calibri"/>
-          <w:bCs/>
-          <w:color w:val="000000"/>
-          <w:lang w:val="pt-BR"/>
-        </w:rPr>
-        <w:t>, Spring MVC, REST, SOAP</w:t>
-      </w:r>
-      <w:r>
-        <w:rPr>
-          <w:rFonts w:ascii="Calibri" w:hAnsi="Calibri" w:cs="Calibri"/>
-          <w:bCs/>
-          <w:color w:val="000000"/>
-          <w:lang w:val="pt-BR"/>
-        </w:rPr>
-        <w:t xml:space="preserve">, </w:t>
-      </w:r>
-      <w:r>
-        <w:rPr>
-          <w:rFonts w:ascii="Calibri" w:hAnsi="Calibri" w:cs="Calibri"/>
-          <w:bCs/>
-          <w:color w:val="000000"/>
-          <w:lang w:val="pt-BR"/>
-        </w:rPr>
-        <w:t>SOA, OO</w:t>
-      </w:r>
-      <w:r>
-        <w:rPr>
-          <w:rFonts w:ascii="Calibri" w:hAnsi="Calibri" w:cs="Calibri"/>
-          <w:bCs/>
-          <w:color w:val="000000"/>
-          <w:lang w:val="pt-BR"/>
-        </w:rPr>
-        <w:t xml:space="preserve">, SVN, Bamboo, Sonar, </w:t>
-      </w:r>
-      <w:proofErr w:type="spellStart"/>
-      <w:r>
-        <w:rPr>
-          <w:rFonts w:ascii="Calibri" w:hAnsi="Calibri" w:cs="Calibri"/>
-          <w:bCs/>
-          <w:color w:val="000000"/>
-          <w:lang w:val="pt-BR"/>
-        </w:rPr>
-        <w:t>FishEye</w:t>
-      </w:r>
-      <w:proofErr w:type="spellEnd"/>
-      <w:r>
-        <w:rPr>
-          <w:rFonts w:ascii="Calibri" w:hAnsi="Calibri" w:cs="Calibri"/>
-          <w:bCs/>
-          <w:color w:val="000000"/>
-          <w:lang w:val="pt-BR"/>
-        </w:rPr>
-        <w:t>/</w:t>
-      </w:r>
-      <w:proofErr w:type="spellStart"/>
-      <w:r>
-        <w:rPr>
-          <w:rFonts w:ascii="Calibri" w:hAnsi="Calibri" w:cs="Calibri"/>
-          <w:bCs/>
-          <w:color w:val="000000"/>
-          <w:lang w:val="pt-BR"/>
-        </w:rPr>
-        <w:t>Crucible</w:t>
-      </w:r>
-      <w:proofErr w:type="spellEnd"/>
-      <w:r>
-        <w:rPr>
-          <w:rFonts w:ascii="Calibri" w:hAnsi="Calibri" w:cs="Calibri"/>
-          <w:bCs/>
-          <w:color w:val="000000"/>
-          <w:lang w:val="pt-BR"/>
-        </w:rPr>
-        <w:t xml:space="preserve">, </w:t>
-      </w:r>
-      <w:proofErr w:type="spellStart"/>
-      <w:r>
-        <w:rPr>
-          <w:rFonts w:ascii="Calibri" w:hAnsi="Calibri" w:cs="Calibri"/>
-          <w:bCs/>
-          <w:color w:val="000000"/>
-          <w:lang w:val="pt-BR"/>
-        </w:rPr>
-        <w:t>Ant</w:t>
-      </w:r>
-      <w:proofErr w:type="spellEnd"/>
-      <w:r>
-        <w:rPr>
-          <w:rFonts w:ascii="Calibri" w:hAnsi="Calibri" w:cs="Calibri"/>
-          <w:bCs/>
-          <w:color w:val="000000"/>
-          <w:lang w:val="pt-BR"/>
-        </w:rPr>
-        <w:t xml:space="preserve">, </w:t>
-      </w:r>
-      <w:proofErr w:type="spellStart"/>
-      <w:r>
-        <w:rPr>
-          <w:rFonts w:ascii="Calibri" w:hAnsi="Calibri" w:cs="Calibri"/>
-          <w:bCs/>
-          <w:color w:val="000000"/>
-          <w:lang w:val="pt-BR"/>
-        </w:rPr>
-        <w:t>Maven</w:t>
-      </w:r>
-      <w:proofErr w:type="spellEnd"/>
-      <w:r>
-        <w:rPr>
-          <w:rFonts w:ascii="Calibri" w:hAnsi="Calibri" w:cs="Calibri"/>
-          <w:bCs/>
-          <w:color w:val="000000"/>
-          <w:lang w:val="pt-BR"/>
-        </w:rPr>
-        <w:t xml:space="preserve">, </w:t>
-      </w:r>
-      <w:proofErr w:type="spellStart"/>
-      <w:r>
-        <w:rPr>
-          <w:rFonts w:ascii="Calibri" w:hAnsi="Calibri" w:cs="Calibri"/>
-          <w:bCs/>
-          <w:color w:val="000000"/>
-          <w:lang w:val="pt-BR"/>
-        </w:rPr>
-        <w:t>SpringSource</w:t>
-      </w:r>
-      <w:proofErr w:type="spellEnd"/>
-      <w:r>
-        <w:rPr>
-          <w:rFonts w:ascii="Calibri" w:hAnsi="Calibri" w:cs="Calibri"/>
-          <w:bCs/>
-          <w:color w:val="000000"/>
-          <w:lang w:val="pt-BR"/>
-        </w:rPr>
-        <w:t xml:space="preserve">, </w:t>
-      </w:r>
-      <w:proofErr w:type="spellStart"/>
-      <w:r>
-        <w:rPr>
-          <w:rFonts w:ascii="Calibri" w:hAnsi="Calibri" w:cs="Calibri"/>
-          <w:bCs/>
-          <w:color w:val="000000"/>
-          <w:lang w:val="pt-BR"/>
-        </w:rPr>
-        <w:t>Tomcat</w:t>
-      </w:r>
-      <w:proofErr w:type="spellEnd"/>
-      <w:r>
-        <w:rPr>
-          <w:rFonts w:ascii="Calibri" w:hAnsi="Calibri" w:cs="Calibri"/>
-          <w:bCs/>
-          <w:color w:val="000000"/>
-          <w:lang w:val="pt-BR"/>
-        </w:rPr>
-        <w:t xml:space="preserve">, </w:t>
-      </w:r>
-      <w:proofErr w:type="spellStart"/>
-      <w:r>
-        <w:rPr>
-          <w:rFonts w:ascii="Calibri" w:hAnsi="Calibri" w:cs="Calibri"/>
-          <w:bCs/>
-          <w:color w:val="000000"/>
-          <w:lang w:val="pt-BR"/>
-        </w:rPr>
-        <w:t>WinSCP</w:t>
-      </w:r>
-      <w:proofErr w:type="spellEnd"/>
-      <w:r>
-        <w:rPr>
-          <w:rFonts w:ascii="Calibri" w:hAnsi="Calibri" w:cs="Calibri"/>
-          <w:bCs/>
-          <w:color w:val="000000"/>
-          <w:lang w:val="pt-BR"/>
-        </w:rPr>
-        <w:t xml:space="preserve">, </w:t>
-      </w:r>
-      <w:proofErr w:type="spellStart"/>
-      <w:r>
-        <w:rPr>
-          <w:rFonts w:ascii="Calibri" w:hAnsi="Calibri" w:cs="Calibri"/>
-          <w:bCs/>
-          <w:color w:val="000000"/>
-          <w:lang w:val="pt-BR"/>
-        </w:rPr>
-        <w:t>Putty</w:t>
-      </w:r>
-      <w:proofErr w:type="spellEnd"/>
-      <w:r>
-        <w:rPr>
-          <w:rFonts w:ascii="Calibri" w:hAnsi="Calibri" w:cs="Calibri"/>
-          <w:bCs/>
-          <w:color w:val="000000"/>
-          <w:lang w:val="pt-BR"/>
-        </w:rPr>
-        <w:t xml:space="preserve">, </w:t>
-      </w:r>
-      <w:proofErr w:type="spellStart"/>
-      <w:r>
-        <w:rPr>
-          <w:rFonts w:ascii="Calibri" w:hAnsi="Calibri" w:cs="Calibri"/>
-          <w:bCs/>
-          <w:color w:val="000000"/>
-          <w:lang w:val="pt-BR"/>
-        </w:rPr>
-        <w:t>JUnit</w:t>
-      </w:r>
-      <w:proofErr w:type="spellEnd"/>
-      <w:r>
-        <w:rPr>
-          <w:rFonts w:ascii="Calibri" w:hAnsi="Calibri" w:cs="Calibri"/>
-          <w:bCs/>
-          <w:color w:val="000000"/>
-          <w:lang w:val="pt-BR"/>
-        </w:rPr>
-        <w:t xml:space="preserve">, </w:t>
-      </w:r>
-      <w:proofErr w:type="spellStart"/>
-      <w:r>
-        <w:rPr>
-          <w:rFonts w:ascii="Calibri" w:hAnsi="Calibri" w:cs="Calibri"/>
-          <w:bCs/>
-          <w:color w:val="000000"/>
-          <w:lang w:val="pt-BR"/>
-        </w:rPr>
-        <w:t>SoapUI</w:t>
-      </w:r>
-      <w:proofErr w:type="spellEnd"/>
-      <w:r>
-        <w:rPr>
-          <w:rFonts w:ascii="Calibri" w:hAnsi="Calibri" w:cs="Calibri"/>
-          <w:bCs/>
-          <w:color w:val="000000"/>
-          <w:lang w:val="pt-BR"/>
-        </w:rPr>
-        <w:t xml:space="preserve">, </w:t>
-      </w:r>
-      <w:proofErr w:type="spellStart"/>
-      <w:r>
-        <w:rPr>
-          <w:rFonts w:ascii="Calibri" w:hAnsi="Calibri" w:cs="Calibri"/>
-          <w:bCs/>
-          <w:color w:val="000000"/>
-          <w:lang w:val="pt-BR"/>
-        </w:rPr>
-        <w:t>Postman</w:t>
-      </w:r>
-      <w:proofErr w:type="spellEnd"/>
-      <w:r>
-        <w:rPr>
-          <w:rFonts w:ascii="Calibri" w:hAnsi="Calibri" w:cs="Calibri"/>
-          <w:bCs/>
-          <w:color w:val="000000"/>
-          <w:lang w:val="pt-BR"/>
-        </w:rPr>
-        <w:t xml:space="preserve">, </w:t>
-      </w:r>
-      <w:proofErr w:type="spellStart"/>
-      <w:r>
-        <w:rPr>
-          <w:rFonts w:ascii="Calibri" w:hAnsi="Calibri" w:cs="Calibri"/>
-          <w:bCs/>
-          <w:color w:val="000000"/>
-          <w:lang w:val="pt-BR"/>
-        </w:rPr>
-        <w:t>Selenium</w:t>
-      </w:r>
-      <w:proofErr w:type="spellEnd"/>
-      <w:r>
-        <w:rPr>
-          <w:rFonts w:ascii="Calibri" w:hAnsi="Calibri" w:cs="Calibri"/>
-          <w:bCs/>
-          <w:color w:val="000000"/>
-          <w:lang w:val="pt-BR"/>
-        </w:rPr>
-        <w:t xml:space="preserve">, </w:t>
-      </w:r>
-      <w:r>
-        <w:rPr>
-          <w:rFonts w:ascii="Calibri" w:hAnsi="Calibri" w:cs="Calibri"/>
-          <w:bCs/>
-          <w:color w:val="000000"/>
-          <w:lang w:val="pt-BR"/>
-        </w:rPr>
-        <w:t xml:space="preserve">JIRA, </w:t>
-      </w:r>
-      <w:r>
-        <w:rPr>
-          <w:rFonts w:ascii="Calibri" w:hAnsi="Calibri" w:cs="Calibri"/>
-          <w:bCs/>
-          <w:color w:val="000000"/>
-          <w:lang w:val="pt-BR"/>
-        </w:rPr>
-        <w:t xml:space="preserve">HP </w:t>
-      </w:r>
-      <w:proofErr w:type="spellStart"/>
-      <w:r>
-        <w:rPr>
-          <w:rFonts w:ascii="Calibri" w:hAnsi="Calibri" w:cs="Calibri"/>
-          <w:bCs/>
-          <w:color w:val="000000"/>
-          <w:lang w:val="pt-BR"/>
-        </w:rPr>
-        <w:t>Quality</w:t>
-      </w:r>
-      <w:proofErr w:type="spellEnd"/>
-      <w:r>
-        <w:rPr>
-          <w:rFonts w:ascii="Calibri" w:hAnsi="Calibri" w:cs="Calibri"/>
-          <w:bCs/>
-          <w:color w:val="000000"/>
-          <w:lang w:val="pt-BR"/>
-        </w:rPr>
-        <w:t xml:space="preserve"> Center, </w:t>
-      </w:r>
-      <w:r>
-        <w:rPr>
-          <w:rFonts w:ascii="Calibri" w:hAnsi="Calibri" w:cs="Calibri"/>
-          <w:bCs/>
-          <w:color w:val="000000"/>
-          <w:lang w:val="pt-BR"/>
-        </w:rPr>
-        <w:t xml:space="preserve">HP </w:t>
-      </w:r>
-      <w:proofErr w:type="spellStart"/>
-      <w:r>
-        <w:rPr>
-          <w:rFonts w:ascii="Calibri" w:hAnsi="Calibri" w:cs="Calibri"/>
-          <w:bCs/>
-          <w:color w:val="000000"/>
-          <w:lang w:val="pt-BR"/>
-        </w:rPr>
-        <w:t>Operations</w:t>
-      </w:r>
-      <w:proofErr w:type="spellEnd"/>
-      <w:r>
-        <w:rPr>
-          <w:rFonts w:ascii="Calibri" w:hAnsi="Calibri" w:cs="Calibri"/>
-          <w:bCs/>
-          <w:color w:val="000000"/>
-          <w:lang w:val="pt-BR"/>
-        </w:rPr>
-        <w:t xml:space="preserve"> </w:t>
-      </w:r>
-      <w:proofErr w:type="spellStart"/>
-      <w:r>
-        <w:rPr>
-          <w:rFonts w:ascii="Calibri" w:hAnsi="Calibri" w:cs="Calibri"/>
-          <w:bCs/>
-          <w:color w:val="000000"/>
-          <w:lang w:val="pt-BR"/>
-        </w:rPr>
-        <w:t>Orchestration</w:t>
-      </w:r>
-      <w:proofErr w:type="spellEnd"/>
-      <w:r>
-        <w:rPr>
-          <w:rFonts w:ascii="Calibri" w:hAnsi="Calibri" w:cs="Calibri"/>
-          <w:bCs/>
-          <w:color w:val="000000"/>
-          <w:lang w:val="pt-BR"/>
-        </w:rPr>
-        <w:t xml:space="preserve">, </w:t>
+        <w:t xml:space="preserve">HP Operations Orchestration, </w:t>
       </w:r>
       <w:r>
         <w:rPr>
@@ -6164,9 +4642,8 @@
           <w:kern w:val="0"/>
           <w:shd w:val="clear" w:color="auto" w:fill="FFFFFF"/>
         </w:rPr>
-        <w:t xml:space="preserve">cyber security </w:t>
-      </w:r>
-      <w:proofErr w:type="spellStart"/>
+        <w:t>cyber security hackathon</w:t>
+      </w:r>
       <w:r>
         <w:rPr>
           <w:rFonts w:ascii="Calibri" w:hAnsi="Calibri"/>
@@ -6174,9 +4651,11 @@
           <w:kern w:val="0"/>
           <w:shd w:val="clear" w:color="auto" w:fill="FFFFFF"/>
         </w:rPr>
-        <w:t>hackathon</w:t>
-      </w:r>
-      <w:proofErr w:type="spellEnd"/>
+        <w:t xml:space="preserve"> sponsored by Fidelity</w:t>
+      </w:r>
+      <w:r>
+        <w:t xml:space="preserve"> </w:t>
+      </w:r>
       <w:r>
         <w:rPr>
           <w:rFonts w:ascii="Calibri" w:hAnsi="Calibri"/>
@@ -6184,10 +4663,7 @@
           <w:kern w:val="0"/>
           <w:shd w:val="clear" w:color="auto" w:fill="FFFFFF"/>
         </w:rPr>
-        <w:t xml:space="preserve"> sponsored by Fidelity</w:t>
-      </w:r>
-      <w:r>
-        <w:t xml:space="preserve"> </w:t>
+        <w:t>Investments</w:t>
       </w:r>
       <w:r>
         <w:rPr>
@@ -6196,7 +4672,7 @@
           <w:kern w:val="0"/>
           <w:shd w:val="clear" w:color="auto" w:fill="FFFFFF"/>
         </w:rPr>
-        <w:t>Investments</w:t>
+        <w:t xml:space="preserve">, </w:t>
       </w:r>
       <w:r>
         <w:rPr>
@@ -6205,7 +4681,25 @@
           <w:kern w:val="0"/>
           <w:shd w:val="clear" w:color="auto" w:fill="FFFFFF"/>
         </w:rPr>
-        <w:t xml:space="preserve">, worked with a team of colleagues to </w:t>
+        <w:t>worked in a</w:t>
+      </w:r>
+      <w:r>
+        <w:rPr>
+          <w:rFonts w:ascii="Calibri" w:hAnsi="Calibri"/>
+          <w:color w:val="333333"/>
+          <w:kern w:val="0"/>
+          <w:shd w:val="clear" w:color="auto" w:fill="FFFFFF"/>
+        </w:rPr>
+        <w:t xml:space="preserve"> team</w:t>
+      </w:r>
+      <w:r>
+        <w:rPr>
+          <w:rFonts w:ascii="Calibri" w:hAnsi="Calibri"/>
+          <w:color w:val="333333"/>
+          <w:kern w:val="0"/>
+          <w:shd w:val="clear" w:color="auto" w:fill="FFFFFF"/>
+        </w:rPr>
+        <w:t xml:space="preserve"> to </w:t>
       </w:r>
       <w:r>
         <w:rPr>
@@ -6432,7 +4926,7 @@
   <w:abstractNum w:abstractNumId="0">
     <w:nsid w:val="FFFFFF1D"/>
     <w:multiLevelType w:val="multilevel"/>
-    <w:tmpl w:val="C15A31CA"/>
+    <w:tmpl w:val="699E3B0E"/>
     <w:lvl w:ilvl="0">
       <w:start w:val="1"/>
       <w:numFmt w:val="bullet"/>
@@ -7289,7 +5783,6 @@
   <w:style w:type="character" w:default="1" w:styleId="DefaultParagraphFont">
     <w:name w:val="Default Paragraph Font"/>
     <w:uiPriority w:val="1"/>
-    <w:semiHidden/>
     <w:unhideWhenUsed/>
   </w:style>
   <w:style w:type="table" w:default="1" w:styleId="TableNormal">
@@ -7754,7 +6247,6 @@
   <w:style w:type="character" w:default="1" w:styleId="DefaultParagraphFont">
     <w:name w:val="Default Paragraph Font"/>
     <w:uiPriority w:val="1"/>
-    <w:semiHidden/>
     <w:unhideWhenUsed/>
   </w:style>
   <w:style w:type="table" w:default="1" w:styleId="TableNormal">
@@ -8315,7 +6807,7 @@
 </file>
 
 <file path=customXml/itemProps1.xml><?xml version="1.0" encoding="utf-8"?>
-<ds:datastoreItem xmlns:ds="http://schemas.openxmlformats.org/officeDocument/2006/customXml" ds:itemID="{047060FA-BB69-9840-821A-8EC583C65853}">
+<ds:datastoreItem xmlns:ds="http://schemas.openxmlformats.org/officeDocument/2006/customXml" ds:itemID="{2EC354BB-9592-444C-B0BB-6BDBFEB4BC72}">
   <ds:schemaRefs>
     <ds:schemaRef ds:uri="http://schemas.openxmlformats.org/officeDocument/2006/bibliography"/>
   </ds:schemaRefs>

</xml_diff>